<commit_message>
Updated templates and settings during main build.
</commit_message>
<xml_diff>
--- a/resources/Templates/General_Notice_Of_Hearing_Template.docx
+++ b/resources/Templates/General_Notice_Of_Hearing_Template.docx
@@ -1,6 +1,6 @@
 
 <file path=word/document.xml><?xml version="1.0" encoding="utf-8"?>
-<w:document xmlns:wpc="http://schemas.microsoft.com/office/word/2010/wordprocessingCanvas" xmlns:cx="http://schemas.microsoft.com/office/drawing/2014/chartex" xmlns:cx1="http://schemas.microsoft.com/office/drawing/2015/9/8/chartex" xmlns:cx2="http://schemas.microsoft.com/office/drawing/2015/10/21/chartex" xmlns:cx3="http://schemas.microsoft.com/office/drawing/2016/5/9/chartex" xmlns:cx4="http://schemas.microsoft.com/office/drawing/2016/5/10/chartex" xmlns:cx5="http://schemas.microsoft.com/office/drawing/2016/5/11/chartex" xmlns:cx6="http://schemas.microsoft.com/office/drawing/2016/5/12/chartex" xmlns:cx7="http://schemas.microsoft.com/office/drawing/2016/5/13/chartex" xmlns:cx8="http://schemas.microsoft.com/office/drawing/2016/5/14/chartex" xmlns:mc="http://schemas.openxmlformats.org/markup-compatibility/2006" xmlns:aink="http://schemas.microsoft.com/office/drawing/2016/ink" xmlns:am3d="http://schemas.microsoft.com/office/drawing/2017/model3d" xmlns:o="urn:schemas-microsoft-com:office:office" xmlns:oel="http://schemas.microsoft.com/office/2019/extlst" xmlns:r="http://schemas.openxmlformats.org/officeDocument/2006/relationships" xmlns:m="http://schemas.openxmlformats.org/officeDocument/2006/math" xmlns:v="urn:schemas-microsoft-com:vml" xmlns:wp14="http://schemas.microsoft.com/office/word/2010/wordprocessingDrawing" xmlns:wp="http://schemas.openxmlformats.org/drawingml/2006/wordprocessingDrawing" xmlns:w10="urn:schemas-microsoft-com:office:word" xmlns:w="http://schemas.openxmlformats.org/wordprocessingml/2006/main" xmlns:w14="http://schemas.microsoft.com/office/word/2010/wordml" xmlns:w15="http://schemas.microsoft.com/office/word/2012/wordml" xmlns:w16cex="http://schemas.microsoft.com/office/word/2018/wordml/cex" xmlns:w16cid="http://schemas.microsoft.com/office/word/2016/wordml/cid" xmlns:w16="http://schemas.microsoft.com/office/word/2018/wordml" xmlns:w16sdtdh="http://schemas.microsoft.com/office/word/2020/wordml/sdtdatahash" xmlns:w16se="http://schemas.microsoft.com/office/word/2015/wordml/symex" xmlns:wpg="http://schemas.microsoft.com/office/word/2010/wordprocessingGroup" xmlns:wpi="http://schemas.microsoft.com/office/word/2010/wordprocessingInk" xmlns:wne="http://schemas.microsoft.com/office/word/2006/wordml" xmlns:wps="http://schemas.microsoft.com/office/word/2010/wordprocessingShape" mc:Ignorable="w14 w15 w16se w16cid w16 w16cex w16sdtdh wp14">
+<w:document xmlns:wpc="http://schemas.microsoft.com/office/word/2010/wordprocessingCanvas" xmlns:cx="http://schemas.microsoft.com/office/drawing/2014/chartex" xmlns:cx1="http://schemas.microsoft.com/office/drawing/2015/9/8/chartex" xmlns:cx2="http://schemas.microsoft.com/office/drawing/2015/10/21/chartex" xmlns:cx3="http://schemas.microsoft.com/office/drawing/2016/5/9/chartex" xmlns:cx4="http://schemas.microsoft.com/office/drawing/2016/5/10/chartex" xmlns:cx5="http://schemas.microsoft.com/office/drawing/2016/5/11/chartex" xmlns:cx6="http://schemas.microsoft.com/office/drawing/2016/5/12/chartex" xmlns:cx7="http://schemas.microsoft.com/office/drawing/2016/5/13/chartex" xmlns:cx8="http://schemas.microsoft.com/office/drawing/2016/5/14/chartex" xmlns:mc="http://schemas.openxmlformats.org/markup-compatibility/2006" xmlns:aink="http://schemas.microsoft.com/office/drawing/2016/ink" xmlns:am3d="http://schemas.microsoft.com/office/drawing/2017/model3d" xmlns:o="urn:schemas-microsoft-com:office:office" xmlns:r="http://schemas.openxmlformats.org/officeDocument/2006/relationships" xmlns:m="http://schemas.openxmlformats.org/officeDocument/2006/math" xmlns:v="urn:schemas-microsoft-com:vml" xmlns:wp14="http://schemas.microsoft.com/office/word/2010/wordprocessingDrawing" xmlns:wp="http://schemas.openxmlformats.org/drawingml/2006/wordprocessingDrawing" xmlns:w10="urn:schemas-microsoft-com:office:word" xmlns:w="http://schemas.openxmlformats.org/wordprocessingml/2006/main" xmlns:w14="http://schemas.microsoft.com/office/word/2010/wordml" xmlns:w15="http://schemas.microsoft.com/office/word/2012/wordml" xmlns:w16cex="http://schemas.microsoft.com/office/word/2018/wordml/cex" xmlns:w16cid="http://schemas.microsoft.com/office/word/2016/wordml/cid" xmlns:w16="http://schemas.microsoft.com/office/word/2018/wordml" xmlns:w16sdtdh="http://schemas.microsoft.com/office/word/2020/wordml/sdtdatahash" xmlns:w16se="http://schemas.microsoft.com/office/word/2015/wordml/symex" xmlns:wpg="http://schemas.microsoft.com/office/word/2010/wordprocessingGroup" xmlns:wpi="http://schemas.microsoft.com/office/word/2010/wordprocessingInk" xmlns:wne="http://schemas.microsoft.com/office/word/2006/wordml" xmlns:wps="http://schemas.microsoft.com/office/word/2010/wordprocessingShape" mc:Ignorable="w14 w15 w16se w16cid w16 w16cex w16sdtdh wp14">
   <w:body>
     <w:p>
       <w:pPr>
@@ -42,7 +42,7 @@
             <v:stroke joinstyle="miter"/>
             <v:path gradientshapeok="t" o:connecttype="rect"/>
           </v:shapetype>
-          <v:shape id="_x0000_s2050" type="#_x0000_t202" style="position:absolute;left:0;text-align:left;margin-left:389.25pt;margin-top:89pt;width:126.3pt;height:115.75pt;z-index:1;mso-position-horizontal-relative:margin;mso-position-vertical-relative:page;mso-width-relative:margin;mso-height-relative:margin" filled="f" stroked="f">
+          <v:shape id="_x0000_s2050" type="#_x0000_t202" style="position:absolute;left:0;text-align:left;margin-left:389.25pt;margin-top:89pt;width:126.3pt;height:115.75pt;z-index:251657216;mso-position-horizontal-relative:margin;mso-position-vertical-relative:page;mso-width-relative:margin;mso-height-relative:margin" filled="f" stroked="f">
             <v:textbox style="mso-next-textbox:#_x0000_s2050">
               <w:txbxContent>
                 <w:p>
@@ -137,7 +137,7 @@
                       <w:b/>
                       <w:noProof/>
                     </w:rPr>
-                    <w:t xml:space="preserve">2022-Jul-03    6:25 AM </w:t>
+                    <w:t xml:space="preserve">2022-Jul-05    8:48 AM </w:t>
                   </w:r>
                   <w:r>
                     <w:rPr>
@@ -227,7 +227,7 @@
             <v:path o:extrusionok="f" gradientshapeok="t" o:connecttype="rect"/>
             <o:lock v:ext="edit" aspectratio="t"/>
           </v:shapetype>
-          <v:shape id="WordPictureWatermark37953500" o:spid="_x0000_s2054" type="#_x0000_t75" style="position:absolute;left:0;text-align:left;margin-left:410.4pt;margin-top:19.65pt;width:84.85pt;height:81.75pt;z-index:-1;mso-position-horizontal-relative:margin;mso-position-vertical-relative:margin" o:allowincell="f">
+          <v:shape id="WordPictureWatermark37953500" o:spid="_x0000_s2054" type="#_x0000_t75" style="position:absolute;left:0;text-align:left;margin-left:410.4pt;margin-top:19.65pt;width:84.85pt;height:81.75pt;z-index:-251658240;mso-position-horizontal-relative:margin;mso-position-vertical-relative:margin" o:allowincell="f">
             <v:imagedata r:id="rId8" o:title="Muni Court Seal jpg - No Fill 1" gain=".5" blacklevel="19661f" grayscale="t"/>
             <w10:wrap anchorx="margin" anchory="margin"/>
           </v:shape>
@@ -907,6 +907,48 @@
       <w:pPr>
         <w:ind w:firstLine="720"/>
         <w:rPr>
+          <w:rFonts w:ascii="Palatino Linotype" w:hAnsi="Palatino Linotype"/>
+        </w:rPr>
+      </w:pPr>
+      <w:r>
+        <w:rPr>
+          <w:rFonts w:ascii="Palatino Linotype" w:hAnsi="Palatino Linotype"/>
+        </w:rPr>
+        <w:t xml:space="preserve">{{ </w:t>
+      </w:r>
+      <w:proofErr w:type="spellStart"/>
+      <w:r>
+        <w:rPr>
+          <w:rFonts w:ascii="Palatino Linotype" w:hAnsi="Palatino Linotype"/>
+        </w:rPr>
+        <w:t>defendant.first_name</w:t>
+      </w:r>
+      <w:proofErr w:type="spellEnd"/>
+      <w:r>
+        <w:rPr>
+          <w:rFonts w:ascii="Palatino Linotype" w:hAnsi="Palatino Linotype"/>
+        </w:rPr>
+        <w:t xml:space="preserve"> }} {{ </w:t>
+      </w:r>
+      <w:proofErr w:type="spellStart"/>
+      <w:r>
+        <w:rPr>
+          <w:rFonts w:ascii="Palatino Linotype" w:hAnsi="Palatino Linotype"/>
+        </w:rPr>
+        <w:t>defendant.last_name</w:t>
+      </w:r>
+      <w:proofErr w:type="spellEnd"/>
+      <w:r>
+        <w:rPr>
+          <w:rFonts w:ascii="Palatino Linotype" w:hAnsi="Palatino Linotype"/>
+        </w:rPr>
+        <w:t xml:space="preserve"> }}</w:t>
+      </w:r>
+    </w:p>
+    <w:p>
+      <w:pPr>
+        <w:ind w:firstLine="720"/>
+        <w:rPr>
           <w:sz w:val="24"/>
           <w:szCs w:val="24"/>
         </w:rPr>
@@ -922,29 +964,24 @@
         <w:rPr>
           <w:rFonts w:ascii="Palatino Linotype" w:hAnsi="Palatino Linotype"/>
         </w:rPr>
-        <w:t>defendant.first_name</w:t>
+        <w:t>defense_counsel</w:t>
       </w:r>
       <w:proofErr w:type="spellEnd"/>
       <w:r>
         <w:rPr>
           <w:rFonts w:ascii="Palatino Linotype" w:hAnsi="Palatino Linotype"/>
         </w:rPr>
-        <w:t xml:space="preserve"> }} {{ </w:t>
-      </w:r>
-      <w:proofErr w:type="spellStart"/>
-      <w:r>
-        <w:rPr>
-          <w:rFonts w:ascii="Palatino Linotype" w:hAnsi="Palatino Linotype"/>
-        </w:rPr>
-        <w:t>defendant.last_name</w:t>
-      </w:r>
-      <w:proofErr w:type="spellEnd"/>
-      <w:r>
-        <w:rPr>
-          <w:rFonts w:ascii="Palatino Linotype" w:hAnsi="Palatino Linotype"/>
-        </w:rPr>
         <w:t xml:space="preserve"> }}</w:t>
       </w:r>
+    </w:p>
+    <w:p>
+      <w:pPr>
+        <w:ind w:firstLine="720"/>
+        <w:rPr>
+          <w:sz w:val="24"/>
+          <w:szCs w:val="24"/>
+        </w:rPr>
+      </w:pPr>
     </w:p>
     <w:p>
       <w:pPr>
@@ -992,7 +1029,7 @@
 </file>
 
 <file path=word/endnotes.xml><?xml version="1.0" encoding="utf-8"?>
-<w:endnotes xmlns:wpc="http://schemas.microsoft.com/office/word/2010/wordprocessingCanvas" xmlns:cx="http://schemas.microsoft.com/office/drawing/2014/chartex" xmlns:cx1="http://schemas.microsoft.com/office/drawing/2015/9/8/chartex" xmlns:cx2="http://schemas.microsoft.com/office/drawing/2015/10/21/chartex" xmlns:cx3="http://schemas.microsoft.com/office/drawing/2016/5/9/chartex" xmlns:cx4="http://schemas.microsoft.com/office/drawing/2016/5/10/chartex" xmlns:cx5="http://schemas.microsoft.com/office/drawing/2016/5/11/chartex" xmlns:cx6="http://schemas.microsoft.com/office/drawing/2016/5/12/chartex" xmlns:cx7="http://schemas.microsoft.com/office/drawing/2016/5/13/chartex" xmlns:cx8="http://schemas.microsoft.com/office/drawing/2016/5/14/chartex" xmlns:mc="http://schemas.openxmlformats.org/markup-compatibility/2006" xmlns:aink="http://schemas.microsoft.com/office/drawing/2016/ink" xmlns:am3d="http://schemas.microsoft.com/office/drawing/2017/model3d" xmlns:o="urn:schemas-microsoft-com:office:office" xmlns:oel="http://schemas.microsoft.com/office/2019/extlst" xmlns:r="http://schemas.openxmlformats.org/officeDocument/2006/relationships" xmlns:m="http://schemas.openxmlformats.org/officeDocument/2006/math" xmlns:v="urn:schemas-microsoft-com:vml" xmlns:wp14="http://schemas.microsoft.com/office/word/2010/wordprocessingDrawing" xmlns:wp="http://schemas.openxmlformats.org/drawingml/2006/wordprocessingDrawing" xmlns:w10="urn:schemas-microsoft-com:office:word" xmlns:w="http://schemas.openxmlformats.org/wordprocessingml/2006/main" xmlns:w14="http://schemas.microsoft.com/office/word/2010/wordml" xmlns:w15="http://schemas.microsoft.com/office/word/2012/wordml" xmlns:w16cex="http://schemas.microsoft.com/office/word/2018/wordml/cex" xmlns:w16cid="http://schemas.microsoft.com/office/word/2016/wordml/cid" xmlns:w16="http://schemas.microsoft.com/office/word/2018/wordml" xmlns:w16sdtdh="http://schemas.microsoft.com/office/word/2020/wordml/sdtdatahash" xmlns:w16se="http://schemas.microsoft.com/office/word/2015/wordml/symex" xmlns:wpg="http://schemas.microsoft.com/office/word/2010/wordprocessingGroup" xmlns:wpi="http://schemas.microsoft.com/office/word/2010/wordprocessingInk" xmlns:wne="http://schemas.microsoft.com/office/word/2006/wordml" xmlns:wps="http://schemas.microsoft.com/office/word/2010/wordprocessingShape" mc:Ignorable="w14 w15 w16se w16cid w16 w16cex w16sdtdh wp14">
+<w:endnotes xmlns:wpc="http://schemas.microsoft.com/office/word/2010/wordprocessingCanvas" xmlns:cx="http://schemas.microsoft.com/office/drawing/2014/chartex" xmlns:cx1="http://schemas.microsoft.com/office/drawing/2015/9/8/chartex" xmlns:cx2="http://schemas.microsoft.com/office/drawing/2015/10/21/chartex" xmlns:cx3="http://schemas.microsoft.com/office/drawing/2016/5/9/chartex" xmlns:cx4="http://schemas.microsoft.com/office/drawing/2016/5/10/chartex" xmlns:cx5="http://schemas.microsoft.com/office/drawing/2016/5/11/chartex" xmlns:cx6="http://schemas.microsoft.com/office/drawing/2016/5/12/chartex" xmlns:cx7="http://schemas.microsoft.com/office/drawing/2016/5/13/chartex" xmlns:cx8="http://schemas.microsoft.com/office/drawing/2016/5/14/chartex" xmlns:mc="http://schemas.openxmlformats.org/markup-compatibility/2006" xmlns:aink="http://schemas.microsoft.com/office/drawing/2016/ink" xmlns:am3d="http://schemas.microsoft.com/office/drawing/2017/model3d" xmlns:o="urn:schemas-microsoft-com:office:office" xmlns:r="http://schemas.openxmlformats.org/officeDocument/2006/relationships" xmlns:m="http://schemas.openxmlformats.org/officeDocument/2006/math" xmlns:v="urn:schemas-microsoft-com:vml" xmlns:wp14="http://schemas.microsoft.com/office/word/2010/wordprocessingDrawing" xmlns:wp="http://schemas.openxmlformats.org/drawingml/2006/wordprocessingDrawing" xmlns:w10="urn:schemas-microsoft-com:office:word" xmlns:w="http://schemas.openxmlformats.org/wordprocessingml/2006/main" xmlns:w14="http://schemas.microsoft.com/office/word/2010/wordml" xmlns:w15="http://schemas.microsoft.com/office/word/2012/wordml" xmlns:w16cex="http://schemas.microsoft.com/office/word/2018/wordml/cex" xmlns:w16cid="http://schemas.microsoft.com/office/word/2016/wordml/cid" xmlns:w16="http://schemas.microsoft.com/office/word/2018/wordml" xmlns:w16sdtdh="http://schemas.microsoft.com/office/word/2020/wordml/sdtdatahash" xmlns:w16se="http://schemas.microsoft.com/office/word/2015/wordml/symex" xmlns:wpg="http://schemas.microsoft.com/office/word/2010/wordprocessingGroup" xmlns:wpi="http://schemas.microsoft.com/office/word/2010/wordprocessingInk" xmlns:wne="http://schemas.microsoft.com/office/word/2006/wordml" xmlns:wps="http://schemas.microsoft.com/office/word/2010/wordprocessingShape" mc:Ignorable="w14 w15 w16se w16cid w16 w16cex w16sdtdh wp14">
   <w:endnote w:type="separator" w:id="-1">
     <w:p>
       <w:r>
@@ -1011,7 +1048,7 @@
 </file>
 
 <file path=word/footnotes.xml><?xml version="1.0" encoding="utf-8"?>
-<w:footnotes xmlns:wpc="http://schemas.microsoft.com/office/word/2010/wordprocessingCanvas" xmlns:cx="http://schemas.microsoft.com/office/drawing/2014/chartex" xmlns:cx1="http://schemas.microsoft.com/office/drawing/2015/9/8/chartex" xmlns:cx2="http://schemas.microsoft.com/office/drawing/2015/10/21/chartex" xmlns:cx3="http://schemas.microsoft.com/office/drawing/2016/5/9/chartex" xmlns:cx4="http://schemas.microsoft.com/office/drawing/2016/5/10/chartex" xmlns:cx5="http://schemas.microsoft.com/office/drawing/2016/5/11/chartex" xmlns:cx6="http://schemas.microsoft.com/office/drawing/2016/5/12/chartex" xmlns:cx7="http://schemas.microsoft.com/office/drawing/2016/5/13/chartex" xmlns:cx8="http://schemas.microsoft.com/office/drawing/2016/5/14/chartex" xmlns:mc="http://schemas.openxmlformats.org/markup-compatibility/2006" xmlns:aink="http://schemas.microsoft.com/office/drawing/2016/ink" xmlns:am3d="http://schemas.microsoft.com/office/drawing/2017/model3d" xmlns:o="urn:schemas-microsoft-com:office:office" xmlns:oel="http://schemas.microsoft.com/office/2019/extlst" xmlns:r="http://schemas.openxmlformats.org/officeDocument/2006/relationships" xmlns:m="http://schemas.openxmlformats.org/officeDocument/2006/math" xmlns:v="urn:schemas-microsoft-com:vml" xmlns:wp14="http://schemas.microsoft.com/office/word/2010/wordprocessingDrawing" xmlns:wp="http://schemas.openxmlformats.org/drawingml/2006/wordprocessingDrawing" xmlns:w10="urn:schemas-microsoft-com:office:word" xmlns:w="http://schemas.openxmlformats.org/wordprocessingml/2006/main" xmlns:w14="http://schemas.microsoft.com/office/word/2010/wordml" xmlns:w15="http://schemas.microsoft.com/office/word/2012/wordml" xmlns:w16cex="http://schemas.microsoft.com/office/word/2018/wordml/cex" xmlns:w16cid="http://schemas.microsoft.com/office/word/2016/wordml/cid" xmlns:w16="http://schemas.microsoft.com/office/word/2018/wordml" xmlns:w16sdtdh="http://schemas.microsoft.com/office/word/2020/wordml/sdtdatahash" xmlns:w16se="http://schemas.microsoft.com/office/word/2015/wordml/symex" xmlns:wpg="http://schemas.microsoft.com/office/word/2010/wordprocessingGroup" xmlns:wpi="http://schemas.microsoft.com/office/word/2010/wordprocessingInk" xmlns:wne="http://schemas.microsoft.com/office/word/2006/wordml" xmlns:wps="http://schemas.microsoft.com/office/word/2010/wordprocessingShape" mc:Ignorable="w14 w15 w16se w16cid w16 w16cex w16sdtdh wp14">
+<w:footnotes xmlns:wpc="http://schemas.microsoft.com/office/word/2010/wordprocessingCanvas" xmlns:cx="http://schemas.microsoft.com/office/drawing/2014/chartex" xmlns:cx1="http://schemas.microsoft.com/office/drawing/2015/9/8/chartex" xmlns:cx2="http://schemas.microsoft.com/office/drawing/2015/10/21/chartex" xmlns:cx3="http://schemas.microsoft.com/office/drawing/2016/5/9/chartex" xmlns:cx4="http://schemas.microsoft.com/office/drawing/2016/5/10/chartex" xmlns:cx5="http://schemas.microsoft.com/office/drawing/2016/5/11/chartex" xmlns:cx6="http://schemas.microsoft.com/office/drawing/2016/5/12/chartex" xmlns:cx7="http://schemas.microsoft.com/office/drawing/2016/5/13/chartex" xmlns:cx8="http://schemas.microsoft.com/office/drawing/2016/5/14/chartex" xmlns:mc="http://schemas.openxmlformats.org/markup-compatibility/2006" xmlns:aink="http://schemas.microsoft.com/office/drawing/2016/ink" xmlns:am3d="http://schemas.microsoft.com/office/drawing/2017/model3d" xmlns:o="urn:schemas-microsoft-com:office:office" xmlns:r="http://schemas.openxmlformats.org/officeDocument/2006/relationships" xmlns:m="http://schemas.openxmlformats.org/officeDocument/2006/math" xmlns:v="urn:schemas-microsoft-com:vml" xmlns:wp14="http://schemas.microsoft.com/office/word/2010/wordprocessingDrawing" xmlns:wp="http://schemas.openxmlformats.org/drawingml/2006/wordprocessingDrawing" xmlns:w10="urn:schemas-microsoft-com:office:word" xmlns:w="http://schemas.openxmlformats.org/wordprocessingml/2006/main" xmlns:w14="http://schemas.microsoft.com/office/word/2010/wordml" xmlns:w15="http://schemas.microsoft.com/office/word/2012/wordml" xmlns:w16cex="http://schemas.microsoft.com/office/word/2018/wordml/cex" xmlns:w16cid="http://schemas.microsoft.com/office/word/2016/wordml/cid" xmlns:w16="http://schemas.microsoft.com/office/word/2018/wordml" xmlns:w16sdtdh="http://schemas.microsoft.com/office/word/2020/wordml/sdtdatahash" xmlns:w16se="http://schemas.microsoft.com/office/word/2015/wordml/symex" xmlns:wpg="http://schemas.microsoft.com/office/word/2010/wordprocessingGroup" xmlns:wpi="http://schemas.microsoft.com/office/word/2010/wordprocessingInk" xmlns:wne="http://schemas.microsoft.com/office/word/2006/wordml" xmlns:wps="http://schemas.microsoft.com/office/word/2010/wordprocessingShape" mc:Ignorable="w14 w15 w16se w16cid w16 w16cex w16sdtdh wp14">
   <w:footnote w:type="separator" w:id="-1">
     <w:p>
       <w:r>
@@ -1030,7 +1067,7 @@
 </file>
 
 <file path=word/header1.xml><?xml version="1.0" encoding="utf-8"?>
-<w:hdr xmlns:wpc="http://schemas.microsoft.com/office/word/2010/wordprocessingCanvas" xmlns:cx="http://schemas.microsoft.com/office/drawing/2014/chartex" xmlns:cx1="http://schemas.microsoft.com/office/drawing/2015/9/8/chartex" xmlns:cx2="http://schemas.microsoft.com/office/drawing/2015/10/21/chartex" xmlns:cx3="http://schemas.microsoft.com/office/drawing/2016/5/9/chartex" xmlns:cx4="http://schemas.microsoft.com/office/drawing/2016/5/10/chartex" xmlns:cx5="http://schemas.microsoft.com/office/drawing/2016/5/11/chartex" xmlns:cx6="http://schemas.microsoft.com/office/drawing/2016/5/12/chartex" xmlns:cx7="http://schemas.microsoft.com/office/drawing/2016/5/13/chartex" xmlns:cx8="http://schemas.microsoft.com/office/drawing/2016/5/14/chartex" xmlns:mc="http://schemas.openxmlformats.org/markup-compatibility/2006" xmlns:aink="http://schemas.microsoft.com/office/drawing/2016/ink" xmlns:am3d="http://schemas.microsoft.com/office/drawing/2017/model3d" xmlns:o="urn:schemas-microsoft-com:office:office" xmlns:oel="http://schemas.microsoft.com/office/2019/extlst" xmlns:r="http://schemas.openxmlformats.org/officeDocument/2006/relationships" xmlns:m="http://schemas.openxmlformats.org/officeDocument/2006/math" xmlns:v="urn:schemas-microsoft-com:vml" xmlns:wp14="http://schemas.microsoft.com/office/word/2010/wordprocessingDrawing" xmlns:wp="http://schemas.openxmlformats.org/drawingml/2006/wordprocessingDrawing" xmlns:w10="urn:schemas-microsoft-com:office:word" xmlns:w="http://schemas.openxmlformats.org/wordprocessingml/2006/main" xmlns:w14="http://schemas.microsoft.com/office/word/2010/wordml" xmlns:w15="http://schemas.microsoft.com/office/word/2012/wordml" xmlns:w16cex="http://schemas.microsoft.com/office/word/2018/wordml/cex" xmlns:w16cid="http://schemas.microsoft.com/office/word/2016/wordml/cid" xmlns:w16="http://schemas.microsoft.com/office/word/2018/wordml" xmlns:w16sdtdh="http://schemas.microsoft.com/office/word/2020/wordml/sdtdatahash" xmlns:w16se="http://schemas.microsoft.com/office/word/2015/wordml/symex" xmlns:wpg="http://schemas.microsoft.com/office/word/2010/wordprocessingGroup" xmlns:wpi="http://schemas.microsoft.com/office/word/2010/wordprocessingInk" xmlns:wne="http://schemas.microsoft.com/office/word/2006/wordml" xmlns:wps="http://schemas.microsoft.com/office/word/2010/wordprocessingShape" mc:Ignorable="w14 w15 w16se w16cid w16 w16cex w16sdtdh wp14">
+<w:hdr xmlns:wpc="http://schemas.microsoft.com/office/word/2010/wordprocessingCanvas" xmlns:cx="http://schemas.microsoft.com/office/drawing/2014/chartex" xmlns:cx1="http://schemas.microsoft.com/office/drawing/2015/9/8/chartex" xmlns:cx2="http://schemas.microsoft.com/office/drawing/2015/10/21/chartex" xmlns:cx3="http://schemas.microsoft.com/office/drawing/2016/5/9/chartex" xmlns:cx4="http://schemas.microsoft.com/office/drawing/2016/5/10/chartex" xmlns:cx5="http://schemas.microsoft.com/office/drawing/2016/5/11/chartex" xmlns:cx6="http://schemas.microsoft.com/office/drawing/2016/5/12/chartex" xmlns:cx7="http://schemas.microsoft.com/office/drawing/2016/5/13/chartex" xmlns:cx8="http://schemas.microsoft.com/office/drawing/2016/5/14/chartex" xmlns:mc="http://schemas.openxmlformats.org/markup-compatibility/2006" xmlns:aink="http://schemas.microsoft.com/office/drawing/2016/ink" xmlns:am3d="http://schemas.microsoft.com/office/drawing/2017/model3d" xmlns:o="urn:schemas-microsoft-com:office:office" xmlns:r="http://schemas.openxmlformats.org/officeDocument/2006/relationships" xmlns:m="http://schemas.openxmlformats.org/officeDocument/2006/math" xmlns:v="urn:schemas-microsoft-com:vml" xmlns:wp14="http://schemas.microsoft.com/office/word/2010/wordprocessingDrawing" xmlns:wp="http://schemas.openxmlformats.org/drawingml/2006/wordprocessingDrawing" xmlns:w10="urn:schemas-microsoft-com:office:word" xmlns:w="http://schemas.openxmlformats.org/wordprocessingml/2006/main" xmlns:w14="http://schemas.microsoft.com/office/word/2010/wordml" xmlns:w15="http://schemas.microsoft.com/office/word/2012/wordml" xmlns:w16cex="http://schemas.microsoft.com/office/word/2018/wordml/cex" xmlns:w16cid="http://schemas.microsoft.com/office/word/2016/wordml/cid" xmlns:w16="http://schemas.microsoft.com/office/word/2018/wordml" xmlns:w16sdtdh="http://schemas.microsoft.com/office/word/2020/wordml/sdtdatahash" xmlns:w16se="http://schemas.microsoft.com/office/word/2015/wordml/symex" xmlns:wpg="http://schemas.microsoft.com/office/word/2010/wordprocessingGroup" xmlns:wpi="http://schemas.microsoft.com/office/word/2010/wordprocessingInk" xmlns:wne="http://schemas.microsoft.com/office/word/2006/wordml" xmlns:wps="http://schemas.microsoft.com/office/word/2010/wordprocessingShape" mc:Ignorable="w14 w15 w16se w16cid w16 w16cex w16sdtdh wp14">
   <w:p>
     <w:pPr>
       <w:pStyle w:val="Header"/>
@@ -1059,7 +1096,7 @@
 </file>
 
 <file path=word/numbering.xml><?xml version="1.0" encoding="utf-8"?>
-<w:numbering xmlns:wpc="http://schemas.microsoft.com/office/word/2010/wordprocessingCanvas" xmlns:cx="http://schemas.microsoft.com/office/drawing/2014/chartex" xmlns:cx1="http://schemas.microsoft.com/office/drawing/2015/9/8/chartex" xmlns:cx2="http://schemas.microsoft.com/office/drawing/2015/10/21/chartex" xmlns:cx3="http://schemas.microsoft.com/office/drawing/2016/5/9/chartex" xmlns:cx4="http://schemas.microsoft.com/office/drawing/2016/5/10/chartex" xmlns:cx5="http://schemas.microsoft.com/office/drawing/2016/5/11/chartex" xmlns:cx6="http://schemas.microsoft.com/office/drawing/2016/5/12/chartex" xmlns:cx7="http://schemas.microsoft.com/office/drawing/2016/5/13/chartex" xmlns:cx8="http://schemas.microsoft.com/office/drawing/2016/5/14/chartex" xmlns:mc="http://schemas.openxmlformats.org/markup-compatibility/2006" xmlns:aink="http://schemas.microsoft.com/office/drawing/2016/ink" xmlns:am3d="http://schemas.microsoft.com/office/drawing/2017/model3d" xmlns:o="urn:schemas-microsoft-com:office:office" xmlns:oel="http://schemas.microsoft.com/office/2019/extlst" xmlns:r="http://schemas.openxmlformats.org/officeDocument/2006/relationships" xmlns:m="http://schemas.openxmlformats.org/officeDocument/2006/math" xmlns:v="urn:schemas-microsoft-com:vml" xmlns:wp14="http://schemas.microsoft.com/office/word/2010/wordprocessingDrawing" xmlns:wp="http://schemas.openxmlformats.org/drawingml/2006/wordprocessingDrawing" xmlns:w10="urn:schemas-microsoft-com:office:word" xmlns:w="http://schemas.openxmlformats.org/wordprocessingml/2006/main" xmlns:w14="http://schemas.microsoft.com/office/word/2010/wordml" xmlns:w15="http://schemas.microsoft.com/office/word/2012/wordml" xmlns:w16cex="http://schemas.microsoft.com/office/word/2018/wordml/cex" xmlns:w16cid="http://schemas.microsoft.com/office/word/2016/wordml/cid" xmlns:w16="http://schemas.microsoft.com/office/word/2018/wordml" xmlns:w16sdtdh="http://schemas.microsoft.com/office/word/2020/wordml/sdtdatahash" xmlns:w16se="http://schemas.microsoft.com/office/word/2015/wordml/symex" xmlns:wpg="http://schemas.microsoft.com/office/word/2010/wordprocessingGroup" xmlns:wpi="http://schemas.microsoft.com/office/word/2010/wordprocessingInk" xmlns:wne="http://schemas.microsoft.com/office/word/2006/wordml" xmlns:wps="http://schemas.microsoft.com/office/word/2010/wordprocessingShape" mc:Ignorable="w14 w15 w16se w16cid w16 w16cex w16sdtdh wp14">
+<w:numbering xmlns:wpc="http://schemas.microsoft.com/office/word/2010/wordprocessingCanvas" xmlns:cx="http://schemas.microsoft.com/office/drawing/2014/chartex" xmlns:cx1="http://schemas.microsoft.com/office/drawing/2015/9/8/chartex" xmlns:cx2="http://schemas.microsoft.com/office/drawing/2015/10/21/chartex" xmlns:cx3="http://schemas.microsoft.com/office/drawing/2016/5/9/chartex" xmlns:cx4="http://schemas.microsoft.com/office/drawing/2016/5/10/chartex" xmlns:cx5="http://schemas.microsoft.com/office/drawing/2016/5/11/chartex" xmlns:cx6="http://schemas.microsoft.com/office/drawing/2016/5/12/chartex" xmlns:cx7="http://schemas.microsoft.com/office/drawing/2016/5/13/chartex" xmlns:cx8="http://schemas.microsoft.com/office/drawing/2016/5/14/chartex" xmlns:mc="http://schemas.openxmlformats.org/markup-compatibility/2006" xmlns:aink="http://schemas.microsoft.com/office/drawing/2016/ink" xmlns:am3d="http://schemas.microsoft.com/office/drawing/2017/model3d" xmlns:o="urn:schemas-microsoft-com:office:office" xmlns:r="http://schemas.openxmlformats.org/officeDocument/2006/relationships" xmlns:m="http://schemas.openxmlformats.org/officeDocument/2006/math" xmlns:v="urn:schemas-microsoft-com:vml" xmlns:wp14="http://schemas.microsoft.com/office/word/2010/wordprocessingDrawing" xmlns:wp="http://schemas.openxmlformats.org/drawingml/2006/wordprocessingDrawing" xmlns:w10="urn:schemas-microsoft-com:office:word" xmlns:w="http://schemas.openxmlformats.org/wordprocessingml/2006/main" xmlns:w14="http://schemas.microsoft.com/office/word/2010/wordml" xmlns:w15="http://schemas.microsoft.com/office/word/2012/wordml" xmlns:w16cex="http://schemas.microsoft.com/office/word/2018/wordml/cex" xmlns:w16cid="http://schemas.microsoft.com/office/word/2016/wordml/cid" xmlns:w16="http://schemas.microsoft.com/office/word/2018/wordml" xmlns:w16sdtdh="http://schemas.microsoft.com/office/word/2020/wordml/sdtdatahash" xmlns:w16se="http://schemas.microsoft.com/office/word/2015/wordml/symex" xmlns:wpg="http://schemas.microsoft.com/office/word/2010/wordprocessingGroup" xmlns:wpi="http://schemas.microsoft.com/office/word/2010/wordprocessingInk" xmlns:wne="http://schemas.microsoft.com/office/word/2006/wordml" xmlns:wps="http://schemas.microsoft.com/office/word/2010/wordprocessingShape" mc:Ignorable="w14 w15 w16se w16cid w16 w16cex w16sdtdh wp14">
   <w:abstractNum w:abstractNumId="0" w15:restartNumberingAfterBreak="0">
     <w:nsid w:val="40AF47CE"/>
     <w:multiLevelType w:val="hybridMultilevel"/>
@@ -1263,10 +1300,10 @@
       </w:pPr>
     </w:lvl>
   </w:abstractNum>
-  <w:num w:numId="1" w16cid:durableId="723798075">
+  <w:num w:numId="1">
     <w:abstractNumId w:val="1"/>
   </w:num>
-  <w:num w:numId="2" w16cid:durableId="993024986">
+  <w:num w:numId="2">
     <w:abstractNumId w:val="0"/>
   </w:num>
 </w:numbering>

</xml_diff>

<commit_message>
Fixed General Notices of Hearing.
</commit_message>
<xml_diff>
--- a/resources/Templates/General_Notice_Of_Hearing_Template.docx
+++ b/resources/Templates/General_Notice_Of_Hearing_Template.docx
@@ -1,6 +1,6 @@
 
 <file path=word/document.xml><?xml version="1.0" encoding="utf-8"?>
-<w:document xmlns:wpc="http://schemas.microsoft.com/office/word/2010/wordprocessingCanvas" xmlns:cx="http://schemas.microsoft.com/office/drawing/2014/chartex" xmlns:cx1="http://schemas.microsoft.com/office/drawing/2015/9/8/chartex" xmlns:cx2="http://schemas.microsoft.com/office/drawing/2015/10/21/chartex" xmlns:cx3="http://schemas.microsoft.com/office/drawing/2016/5/9/chartex" xmlns:cx4="http://schemas.microsoft.com/office/drawing/2016/5/10/chartex" xmlns:cx5="http://schemas.microsoft.com/office/drawing/2016/5/11/chartex" xmlns:cx6="http://schemas.microsoft.com/office/drawing/2016/5/12/chartex" xmlns:cx7="http://schemas.microsoft.com/office/drawing/2016/5/13/chartex" xmlns:cx8="http://schemas.microsoft.com/office/drawing/2016/5/14/chartex" xmlns:mc="http://schemas.openxmlformats.org/markup-compatibility/2006" xmlns:aink="http://schemas.microsoft.com/office/drawing/2016/ink" xmlns:am3d="http://schemas.microsoft.com/office/drawing/2017/model3d" xmlns:o="urn:schemas-microsoft-com:office:office" xmlns:r="http://schemas.openxmlformats.org/officeDocument/2006/relationships" xmlns:m="http://schemas.openxmlformats.org/officeDocument/2006/math" xmlns:v="urn:schemas-microsoft-com:vml" xmlns:wp14="http://schemas.microsoft.com/office/word/2010/wordprocessingDrawing" xmlns:wp="http://schemas.openxmlformats.org/drawingml/2006/wordprocessingDrawing" xmlns:w10="urn:schemas-microsoft-com:office:word" xmlns:w="http://schemas.openxmlformats.org/wordprocessingml/2006/main" xmlns:w14="http://schemas.microsoft.com/office/word/2010/wordml" xmlns:w15="http://schemas.microsoft.com/office/word/2012/wordml" xmlns:w16cex="http://schemas.microsoft.com/office/word/2018/wordml/cex" xmlns:w16cid="http://schemas.microsoft.com/office/word/2016/wordml/cid" xmlns:w16="http://schemas.microsoft.com/office/word/2018/wordml" xmlns:w16sdtdh="http://schemas.microsoft.com/office/word/2020/wordml/sdtdatahash" xmlns:w16se="http://schemas.microsoft.com/office/word/2015/wordml/symex" xmlns:wpg="http://schemas.microsoft.com/office/word/2010/wordprocessingGroup" xmlns:wpi="http://schemas.microsoft.com/office/word/2010/wordprocessingInk" xmlns:wne="http://schemas.microsoft.com/office/word/2006/wordml" xmlns:wps="http://schemas.microsoft.com/office/word/2010/wordprocessingShape" mc:Ignorable="w14 w15 w16se w16cid w16 w16cex w16sdtdh wp14">
+<w:document xmlns:wpc="http://schemas.microsoft.com/office/word/2010/wordprocessingCanvas" xmlns:cx="http://schemas.microsoft.com/office/drawing/2014/chartex" xmlns:cx1="http://schemas.microsoft.com/office/drawing/2015/9/8/chartex" xmlns:cx2="http://schemas.microsoft.com/office/drawing/2015/10/21/chartex" xmlns:cx3="http://schemas.microsoft.com/office/drawing/2016/5/9/chartex" xmlns:cx4="http://schemas.microsoft.com/office/drawing/2016/5/10/chartex" xmlns:cx5="http://schemas.microsoft.com/office/drawing/2016/5/11/chartex" xmlns:cx6="http://schemas.microsoft.com/office/drawing/2016/5/12/chartex" xmlns:cx7="http://schemas.microsoft.com/office/drawing/2016/5/13/chartex" xmlns:cx8="http://schemas.microsoft.com/office/drawing/2016/5/14/chartex" xmlns:mc="http://schemas.openxmlformats.org/markup-compatibility/2006" xmlns:aink="http://schemas.microsoft.com/office/drawing/2016/ink" xmlns:am3d="http://schemas.microsoft.com/office/drawing/2017/model3d" xmlns:o="urn:schemas-microsoft-com:office:office" xmlns:oel="http://schemas.microsoft.com/office/2019/extlst" xmlns:r="http://schemas.openxmlformats.org/officeDocument/2006/relationships" xmlns:m="http://schemas.openxmlformats.org/officeDocument/2006/math" xmlns:v="urn:schemas-microsoft-com:vml" xmlns:wp14="http://schemas.microsoft.com/office/word/2010/wordprocessingDrawing" xmlns:wp="http://schemas.openxmlformats.org/drawingml/2006/wordprocessingDrawing" xmlns:w10="urn:schemas-microsoft-com:office:word" xmlns:w="http://schemas.openxmlformats.org/wordprocessingml/2006/main" xmlns:w14="http://schemas.microsoft.com/office/word/2010/wordml" xmlns:w15="http://schemas.microsoft.com/office/word/2012/wordml" xmlns:w16cex="http://schemas.microsoft.com/office/word/2018/wordml/cex" xmlns:w16cid="http://schemas.microsoft.com/office/word/2016/wordml/cid" xmlns:w16="http://schemas.microsoft.com/office/word/2018/wordml" xmlns:w16sdtdh="http://schemas.microsoft.com/office/word/2020/wordml/sdtdatahash" xmlns:w16se="http://schemas.microsoft.com/office/word/2015/wordml/symex" xmlns:wpg="http://schemas.microsoft.com/office/word/2010/wordprocessingGroup" xmlns:wpi="http://schemas.microsoft.com/office/word/2010/wordprocessingInk" xmlns:wne="http://schemas.microsoft.com/office/word/2006/wordml" xmlns:wps="http://schemas.microsoft.com/office/word/2010/wordprocessingShape" mc:Ignorable="w14 w15 w16se w16cid w16 w16cex w16sdtdh wp14">
   <w:body>
     <w:p>
       <w:pPr>
@@ -42,7 +42,7 @@
             <v:stroke joinstyle="miter"/>
             <v:path gradientshapeok="t" o:connecttype="rect"/>
           </v:shapetype>
-          <v:shape id="_x0000_s2050" type="#_x0000_t202" style="position:absolute;left:0;text-align:left;margin-left:389.25pt;margin-top:89pt;width:126.3pt;height:115.75pt;z-index:251657216;mso-position-horizontal-relative:margin;mso-position-vertical-relative:page;mso-width-relative:margin;mso-height-relative:margin" filled="f" stroked="f">
+          <v:shape id="_x0000_s2050" type="#_x0000_t202" style="position:absolute;left:0;text-align:left;margin-left:389.25pt;margin-top:89pt;width:126.3pt;height:115.75pt;z-index:1;mso-position-horizontal-relative:margin;mso-position-vertical-relative:page;mso-width-relative:margin;mso-height-relative:margin" filled="f" stroked="f">
             <v:textbox style="mso-next-textbox:#_x0000_s2050">
               <w:txbxContent>
                 <w:p>
@@ -137,7 +137,7 @@
                       <w:b/>
                       <w:noProof/>
                     </w:rPr>
-                    <w:t xml:space="preserve">2022-Jul-05    8:48 AM </w:t>
+                    <w:t xml:space="preserve">2022-Jul-14    8:05 AM </w:t>
                   </w:r>
                   <w:r>
                     <w:rPr>
@@ -227,7 +227,7 @@
             <v:path o:extrusionok="f" gradientshapeok="t" o:connecttype="rect"/>
             <o:lock v:ext="edit" aspectratio="t"/>
           </v:shapetype>
-          <v:shape id="WordPictureWatermark37953500" o:spid="_x0000_s2054" type="#_x0000_t75" style="position:absolute;left:0;text-align:left;margin-left:410.4pt;margin-top:19.65pt;width:84.85pt;height:81.75pt;z-index:-251658240;mso-position-horizontal-relative:margin;mso-position-vertical-relative:margin" o:allowincell="f">
+          <v:shape id="WordPictureWatermark37953500" o:spid="_x0000_s2054" type="#_x0000_t75" style="position:absolute;left:0;text-align:left;margin-left:410.4pt;margin-top:19.65pt;width:84.85pt;height:81.75pt;z-index:-1;mso-position-horizontal-relative:margin;mso-position-vertical-relative:margin" o:allowincell="f">
             <v:imagedata r:id="rId8" o:title="Muni Court Seal jpg - No Fill 1" gain=".5" blacklevel="19661f" grayscale="t"/>
             <w10:wrap anchorx="margin" anchory="margin"/>
           </v:shape>
@@ -291,21 +291,7 @@
         <w:rPr>
           <w:rFonts w:ascii="Palatino Linotype" w:hAnsi="Palatino Linotype"/>
         </w:rPr>
-        <w:t xml:space="preserve">Case No. {{ </w:t>
-      </w:r>
-      <w:proofErr w:type="spellStart"/>
-      <w:r>
-        <w:rPr>
-          <w:rFonts w:ascii="Palatino Linotype" w:hAnsi="Palatino Linotype"/>
-        </w:rPr>
-        <w:t>case_number</w:t>
-      </w:r>
-      <w:proofErr w:type="spellEnd"/>
-      <w:r>
-        <w:rPr>
-          <w:rFonts w:ascii="Palatino Linotype" w:hAnsi="Palatino Linotype"/>
-        </w:rPr>
-        <w:t xml:space="preserve"> }</w:t>
+        <w:t>Case No. {{ case_number }</w:t>
       </w:r>
       <w:r>
         <w:rPr>
@@ -333,35 +319,7 @@
         <w:rPr>
           <w:rFonts w:ascii="Palatino Linotype" w:hAnsi="Palatino Linotype"/>
         </w:rPr>
-        <w:t xml:space="preserve">{{ </w:t>
-      </w:r>
-      <w:proofErr w:type="spellStart"/>
-      <w:r>
-        <w:rPr>
-          <w:rFonts w:ascii="Palatino Linotype" w:hAnsi="Palatino Linotype"/>
-        </w:rPr>
-        <w:t>defendant.first_name</w:t>
-      </w:r>
-      <w:proofErr w:type="spellEnd"/>
-      <w:r>
-        <w:rPr>
-          <w:rFonts w:ascii="Palatino Linotype" w:hAnsi="Palatino Linotype"/>
-        </w:rPr>
-        <w:t xml:space="preserve"> }} {{ </w:t>
-      </w:r>
-      <w:proofErr w:type="spellStart"/>
-      <w:r>
-        <w:rPr>
-          <w:rFonts w:ascii="Palatino Linotype" w:hAnsi="Palatino Linotype"/>
-        </w:rPr>
-        <w:t>defendant.last_name</w:t>
-      </w:r>
-      <w:proofErr w:type="spellEnd"/>
-      <w:r>
-        <w:rPr>
-          <w:rFonts w:ascii="Palatino Linotype" w:hAnsi="Palatino Linotype"/>
-        </w:rPr>
-        <w:t xml:space="preserve"> }},</w:t>
+        <w:t>{{ defendant.first_name }} {{ defendant.last_name }},</w:t>
       </w:r>
       <w:r>
         <w:rPr>
@@ -396,6 +354,145 @@
           <w:rFonts w:ascii="Palatino Linotype" w:hAnsi="Palatino Linotype"/>
         </w:rPr>
         <w:t>.</w:t>
+      </w:r>
+    </w:p>
+    <w:p>
+      <w:pPr>
+        <w:ind w:firstLine="720"/>
+        <w:rPr>
+          <w:rFonts w:ascii="Palatino Linotype" w:hAnsi="Palatino Linotype"/>
+        </w:rPr>
+      </w:pPr>
+      <w:r>
+        <w:rPr>
+          <w:rFonts w:ascii="Palatino Linotype" w:hAnsi="Palatino Linotype"/>
+        </w:rPr>
+        <w:tab/>
+      </w:r>
+      <w:r>
+        <w:rPr>
+          <w:rFonts w:ascii="Palatino Linotype" w:hAnsi="Palatino Linotype"/>
+        </w:rPr>
+        <w:tab/>
+      </w:r>
+      <w:r>
+        <w:rPr>
+          <w:rFonts w:ascii="Palatino Linotype" w:hAnsi="Palatino Linotype"/>
+        </w:rPr>
+        <w:tab/>
+      </w:r>
+    </w:p>
+    <w:p>
+      <w:pPr>
+        <w:ind w:left="4320" w:firstLine="720"/>
+        <w:rPr>
+          <w:rFonts w:ascii="Palatino Linotype" w:hAnsi="Palatino Linotype"/>
+          <w:b/>
+          <w:bCs/>
+        </w:rPr>
+      </w:pPr>
+      <w:r>
+        <w:rPr>
+          <w:rFonts w:ascii="Palatino Linotype" w:hAnsi="Palatino Linotype"/>
+        </w:rPr>
+        <w:tab/>
+      </w:r>
+      <w:r>
+        <w:rPr>
+          <w:rFonts w:ascii="Palatino Linotype" w:hAnsi="Palatino Linotype"/>
+        </w:rPr>
+        <w:tab/>
+      </w:r>
+      <w:r>
+        <w:rPr>
+          <w:rFonts w:ascii="Palatino Linotype" w:hAnsi="Palatino Linotype"/>
+        </w:rPr>
+        <w:tab/>
+      </w:r>
+      <w:r>
+        <w:rPr>
+          <w:rFonts w:ascii="Palatino Linotype" w:hAnsi="Palatino Linotype"/>
+        </w:rPr>
+        <w:tab/>
+      </w:r>
+      <w:r>
+        <w:rPr>
+          <w:rFonts w:ascii="Palatino Linotype" w:hAnsi="Palatino Linotype"/>
+        </w:rPr>
+        <w:tab/>
+      </w:r>
+      <w:r>
+        <w:rPr>
+          <w:rFonts w:ascii="Palatino Linotype" w:hAnsi="Palatino Linotype"/>
+        </w:rPr>
+        <w:tab/>
+      </w:r>
+      <w:r>
+        <w:rPr>
+          <w:rFonts w:ascii="Palatino Linotype" w:hAnsi="Palatino Linotype"/>
+          <w:b/>
+          <w:bCs/>
+        </w:rPr>
+        <w:t>Assigned to:</w:t>
+      </w:r>
+    </w:p>
+    <w:p>
+      <w:pPr>
+        <w:ind w:firstLine="720"/>
+        <w:rPr>
+          <w:rFonts w:ascii="Palatino Linotype" w:hAnsi="Palatino Linotype"/>
+          <w:b/>
+          <w:bCs/>
+        </w:rPr>
+      </w:pPr>
+      <w:r>
+        <w:rPr>
+          <w:rFonts w:ascii="Palatino Linotype" w:hAnsi="Palatino Linotype"/>
+          <w:b/>
+          <w:bCs/>
+        </w:rPr>
+        <w:tab/>
+      </w:r>
+      <w:r>
+        <w:rPr>
+          <w:rFonts w:ascii="Palatino Linotype" w:hAnsi="Palatino Linotype"/>
+          <w:b/>
+          <w:bCs/>
+        </w:rPr>
+        <w:tab/>
+      </w:r>
+      <w:r>
+        <w:rPr>
+          <w:rFonts w:ascii="Palatino Linotype" w:hAnsi="Palatino Linotype"/>
+          <w:b/>
+          <w:bCs/>
+        </w:rPr>
+        <w:tab/>
+      </w:r>
+      <w:r>
+        <w:rPr>
+          <w:rFonts w:ascii="Palatino Linotype" w:hAnsi="Palatino Linotype"/>
+          <w:b/>
+          <w:bCs/>
+        </w:rPr>
+        <w:tab/>
+      </w:r>
+      <w:r>
+        <w:rPr>
+          <w:rFonts w:ascii="Palatino Linotype" w:hAnsi="Palatino Linotype"/>
+          <w:b/>
+          <w:bCs/>
+        </w:rPr>
+        <w:tab/>
+      </w:r>
+      <w:r>
+        <w:rPr>
+          <w:rFonts w:ascii="Palatino Linotype" w:hAnsi="Palatino Linotype"/>
+          <w:b/>
+          <w:bCs/>
+        </w:rPr>
+        <w:tab/>
+        <w:t>{{ assigned_judge }}</w:t>
       </w:r>
     </w:p>
     <w:p>
@@ -407,6 +504,20 @@
           <w:rFonts w:ascii="Palatino Linotype" w:hAnsi="Palatino Linotype"/>
         </w:rPr>
       </w:pPr>
+      <w:r>
+        <w:rPr>
+          <w:rFonts w:ascii="Palatino Linotype" w:hAnsi="Palatino Linotype"/>
+        </w:rPr>
+        <w:tab/>
+      </w:r>
+    </w:p>
+    <w:p>
+      <w:pPr>
+        <w:ind w:firstLine="720"/>
+        <w:rPr>
+          <w:rFonts w:ascii="Palatino Linotype" w:hAnsi="Palatino Linotype"/>
+        </w:rPr>
+      </w:pPr>
     </w:p>
     <w:p>
       <w:pPr>
@@ -417,42 +528,6 @@
           <w:rFonts w:ascii="Palatino Linotype" w:hAnsi="Palatino Linotype"/>
         </w:rPr>
       </w:pPr>
-    </w:p>
-    <w:p>
-      <w:pPr>
-        <w:tabs>
-          <w:tab w:val="left" w:pos="10270"/>
-        </w:tabs>
-        <w:rPr>
-          <w:rFonts w:ascii="Palatino Linotype" w:hAnsi="Palatino Linotype"/>
-        </w:rPr>
-      </w:pPr>
-    </w:p>
-    <w:p>
-      <w:pPr>
-        <w:tabs>
-          <w:tab w:val="left" w:pos="10270"/>
-        </w:tabs>
-        <w:rPr>
-          <w:rFonts w:ascii="Palatino Linotype" w:hAnsi="Palatino Linotype"/>
-        </w:rPr>
-      </w:pPr>
-    </w:p>
-    <w:p>
-      <w:pPr>
-        <w:tabs>
-          <w:tab w:val="left" w:pos="10270"/>
-        </w:tabs>
-        <w:rPr>
-          <w:rFonts w:ascii="Palatino Linotype" w:hAnsi="Palatino Linotype"/>
-        </w:rPr>
-      </w:pPr>
-      <w:r>
-        <w:rPr>
-          <w:rFonts w:ascii="Palatino Linotype" w:hAnsi="Palatino Linotype"/>
-        </w:rPr>
-        <w:tab/>
-      </w:r>
     </w:p>
     <w:p>
       <w:pPr>
@@ -515,75 +590,21 @@
           <w:b/>
           <w:bCs/>
         </w:rPr>
-        <w:t xml:space="preserve">{{ </w:t>
-      </w:r>
-      <w:proofErr w:type="spellStart"/>
+        <w:t>{{ hearing_type }}</w:t>
+      </w:r>
+      <w:r>
+        <w:rPr>
+          <w:rFonts w:ascii="Palatino Linotype" w:hAnsi="Palatino Linotype"/>
+        </w:rPr>
+        <w:t xml:space="preserve"> at </w:t>
+      </w:r>
       <w:r>
         <w:rPr>
           <w:rFonts w:ascii="Palatino Linotype" w:hAnsi="Palatino Linotype"/>
           <w:b/>
           <w:bCs/>
         </w:rPr>
-        <w:t>hearing_type</w:t>
-      </w:r>
-      <w:proofErr w:type="spellEnd"/>
-      <w:r>
-        <w:rPr>
-          <w:rFonts w:ascii="Palatino Linotype" w:hAnsi="Palatino Linotype"/>
-          <w:b/>
-          <w:bCs/>
-        </w:rPr>
-        <w:t xml:space="preserve"> }}</w:t>
-      </w:r>
-      <w:r>
-        <w:rPr>
-          <w:rFonts w:ascii="Palatino Linotype" w:hAnsi="Palatino Linotype"/>
-        </w:rPr>
-        <w:t xml:space="preserve"> at </w:t>
-      </w:r>
-      <w:r>
-        <w:rPr>
-          <w:rFonts w:ascii="Palatino Linotype" w:hAnsi="Palatino Linotype"/>
-          <w:b/>
-          <w:bCs/>
-        </w:rPr>
-        <w:t xml:space="preserve">{{ </w:t>
-      </w:r>
-      <w:proofErr w:type="spellStart"/>
-      <w:r>
-        <w:rPr>
-          <w:rFonts w:ascii="Palatino Linotype" w:hAnsi="Palatino Linotype"/>
-          <w:b/>
-          <w:bCs/>
-        </w:rPr>
-        <w:t>hearing_time</w:t>
-      </w:r>
-      <w:proofErr w:type="spellEnd"/>
-      <w:r>
-        <w:rPr>
-          <w:rFonts w:ascii="Palatino Linotype" w:hAnsi="Palatino Linotype"/>
-          <w:b/>
-          <w:bCs/>
-        </w:rPr>
-        <w:t xml:space="preserve"> }} on {{ </w:t>
-      </w:r>
-      <w:proofErr w:type="spellStart"/>
-      <w:r>
-        <w:rPr>
-          <w:rFonts w:ascii="Palatino Linotype" w:hAnsi="Palatino Linotype"/>
-          <w:b/>
-          <w:bCs/>
-        </w:rPr>
-        <w:t>hearing_date</w:t>
-      </w:r>
-      <w:proofErr w:type="spellEnd"/>
-      <w:r>
-        <w:rPr>
-          <w:rFonts w:ascii="Palatino Linotype" w:hAnsi="Palatino Linotype"/>
-          <w:b/>
-          <w:bCs/>
-        </w:rPr>
-        <w:t xml:space="preserve"> }}</w:t>
+        <w:t>{{ hearing_time }} on {{ hearing_date }}</w:t>
       </w:r>
       <w:r>
         <w:rPr>
@@ -595,77 +616,25 @@
         <w:rPr>
           <w:rFonts w:ascii="Palatino Linotype" w:hAnsi="Palatino Linotype"/>
         </w:rPr>
-        <w:t xml:space="preserve"> in {{ </w:t>
-      </w:r>
-      <w:proofErr w:type="spellStart"/>
-      <w:r>
-        <w:rPr>
-          <w:rFonts w:ascii="Palatino Linotype" w:hAnsi="Palatino Linotype"/>
-        </w:rPr>
-        <w:t>hearing_location</w:t>
-      </w:r>
-      <w:proofErr w:type="spellEnd"/>
-      <w:r>
-        <w:rPr>
-          <w:rFonts w:ascii="Palatino Linotype" w:hAnsi="Palatino Linotype"/>
-        </w:rPr>
-        <w:t xml:space="preserve"> }}.</w:t>
-      </w:r>
-    </w:p>
-    <w:p>
-      <w:pPr>
-        <w:rPr>
-          <w:rFonts w:ascii="Palatino Linotype" w:hAnsi="Palatino Linotype"/>
-        </w:rPr>
-      </w:pPr>
-    </w:p>
-    <w:p>
-      <w:pPr>
-        <w:rPr>
-          <w:rFonts w:ascii="Palatino Linotype" w:hAnsi="Palatino Linotype"/>
-        </w:rPr>
-      </w:pPr>
-      <w:r>
-        <w:rPr>
-          <w:rFonts w:ascii="Palatino Linotype" w:hAnsi="Palatino Linotype"/>
-        </w:rPr>
-        <w:tab/>
-      </w:r>
-      <w:r>
-        <w:rPr>
-          <w:rFonts w:ascii="Palatino Linotype" w:hAnsi="Palatino Linotype"/>
-        </w:rPr>
-        <w:tab/>
-      </w:r>
-      <w:r>
-        <w:rPr>
-          <w:rFonts w:ascii="Palatino Linotype" w:hAnsi="Palatino Linotype"/>
-        </w:rPr>
-        <w:tab/>
-      </w:r>
-      <w:r>
-        <w:rPr>
-          <w:rFonts w:ascii="Palatino Linotype" w:hAnsi="Palatino Linotype"/>
-        </w:rPr>
-        <w:tab/>
-      </w:r>
-      <w:r>
-        <w:rPr>
-          <w:rFonts w:ascii="Palatino Linotype" w:hAnsi="Palatino Linotype"/>
-        </w:rPr>
-        <w:tab/>
-      </w:r>
-      <w:r>
-        <w:rPr>
-          <w:rFonts w:ascii="Palatino Linotype" w:hAnsi="Palatino Linotype"/>
-        </w:rPr>
-        <w:tab/>
-      </w:r>
-      <w:r>
-        <w:rPr>
-          <w:rFonts w:ascii="Palatino Linotype" w:hAnsi="Palatino Linotype"/>
-        </w:rPr>
-        <w:tab/>
+        <w:t xml:space="preserve"> </w:t>
+      </w:r>
+      <w:r>
+        <w:rPr>
+          <w:rFonts w:ascii="Palatino Linotype" w:hAnsi="Palatino Linotype"/>
+        </w:rPr>
+        <w:t xml:space="preserve">in </w:t>
+      </w:r>
+      <w:r>
+        <w:rPr>
+          <w:rFonts w:ascii="Palatino Linotype" w:hAnsi="Palatino Linotype"/>
+        </w:rPr>
+        <w:t>{{ hearing_location }}</w:t>
+      </w:r>
+      <w:r>
+        <w:rPr>
+          <w:rFonts w:ascii="Palatino Linotype" w:hAnsi="Palatino Linotype"/>
+        </w:rPr>
+        <w:t>.</w:t>
       </w:r>
     </w:p>
     <w:p>
@@ -775,7 +744,7 @@
           <w:szCs w:val="32"/>
           <w:u w:val="single"/>
         </w:rPr>
-        <w:tab/>
+        <w:t>{{ judicial_officer.first_name }} {{ judicial_officer.last_name }}</w:t>
       </w:r>
       <w:r>
         <w:rPr>
@@ -784,7 +753,7 @@
           <w:szCs w:val="32"/>
           <w:u w:val="single"/>
         </w:rPr>
-        <w:tab/>
+        <w:t xml:space="preserve"> </w:t>
       </w:r>
       <w:r>
         <w:rPr>
@@ -870,7 +839,60 @@
           <w:rFonts w:ascii="Palatino Linotype" w:hAnsi="Palatino Linotype"/>
         </w:rPr>
         <w:tab/>
-        <w:t>Assignment Commissioner</w:t>
+      </w:r>
+      <w:r>
+        <w:rPr>
+          <w:rFonts w:ascii="Palatino Linotype" w:hAnsi="Palatino Linotype"/>
+        </w:rPr>
+        <w:t>{{ judicial_officer</w:t>
+      </w:r>
+      <w:r>
+        <w:rPr>
+          <w:rFonts w:ascii="Palatino Linotype" w:hAnsi="Palatino Linotype"/>
+        </w:rPr>
+        <w:t>.first_name</w:t>
+      </w:r>
+      <w:r>
+        <w:rPr>
+          <w:rFonts w:ascii="Palatino Linotype" w:hAnsi="Palatino Linotype"/>
+        </w:rPr>
+        <w:t xml:space="preserve"> }}</w:t>
+      </w:r>
+      <w:r>
+        <w:rPr>
+          <w:rFonts w:ascii="Palatino Linotype" w:hAnsi="Palatino Linotype"/>
+        </w:rPr>
+        <w:t xml:space="preserve"> </w:t>
+      </w:r>
+      <w:r>
+        <w:rPr>
+          <w:rFonts w:ascii="Palatino Linotype" w:hAnsi="Palatino Linotype"/>
+        </w:rPr>
+        <w:t>{{ judicial_officer</w:t>
+      </w:r>
+      <w:r>
+        <w:rPr>
+          <w:rFonts w:ascii="Palatino Linotype" w:hAnsi="Palatino Linotype"/>
+        </w:rPr>
+        <w:t>.last_name</w:t>
+      </w:r>
+      <w:r>
+        <w:rPr>
+          <w:rFonts w:ascii="Palatino Linotype" w:hAnsi="Palatino Linotype"/>
+        </w:rPr>
+        <w:t xml:space="preserve"> }}</w:t>
+      </w:r>
+      <w:r>
+        <w:rPr>
+          <w:rFonts w:ascii="Palatino Linotype" w:hAnsi="Palatino Linotype"/>
+        </w:rPr>
+        <w:t>, {{ judicial_officer.officer_</w:t>
+      </w:r>
+      <w:r>
+        <w:rPr>
+          <w:rFonts w:ascii="Palatino Linotype" w:hAnsi="Palatino Linotype"/>
+        </w:rPr>
+        <w:t>type }}</w:t>
       </w:r>
     </w:p>
     <w:p>
@@ -914,35 +936,7 @@
         <w:rPr>
           <w:rFonts w:ascii="Palatino Linotype" w:hAnsi="Palatino Linotype"/>
         </w:rPr>
-        <w:t xml:space="preserve">{{ </w:t>
-      </w:r>
-      <w:proofErr w:type="spellStart"/>
-      <w:r>
-        <w:rPr>
-          <w:rFonts w:ascii="Palatino Linotype" w:hAnsi="Palatino Linotype"/>
-        </w:rPr>
-        <w:t>defendant.first_name</w:t>
-      </w:r>
-      <w:proofErr w:type="spellEnd"/>
-      <w:r>
-        <w:rPr>
-          <w:rFonts w:ascii="Palatino Linotype" w:hAnsi="Palatino Linotype"/>
-        </w:rPr>
-        <w:t xml:space="preserve"> }} {{ </w:t>
-      </w:r>
-      <w:proofErr w:type="spellStart"/>
-      <w:r>
-        <w:rPr>
-          <w:rFonts w:ascii="Palatino Linotype" w:hAnsi="Palatino Linotype"/>
-        </w:rPr>
-        <w:t>defendant.last_name</w:t>
-      </w:r>
-      <w:proofErr w:type="spellEnd"/>
-      <w:r>
-        <w:rPr>
-          <w:rFonts w:ascii="Palatino Linotype" w:hAnsi="Palatino Linotype"/>
-        </w:rPr>
-        <w:t xml:space="preserve"> }}</w:t>
+        <w:t>{{ defendant.first_name }} {{ defendant.last_name }}</w:t>
       </w:r>
     </w:p>
     <w:p>
@@ -957,21 +951,7 @@
         <w:rPr>
           <w:rFonts w:ascii="Palatino Linotype" w:hAnsi="Palatino Linotype"/>
         </w:rPr>
-        <w:t xml:space="preserve">{{ </w:t>
-      </w:r>
-      <w:proofErr w:type="spellStart"/>
-      <w:r>
-        <w:rPr>
-          <w:rFonts w:ascii="Palatino Linotype" w:hAnsi="Palatino Linotype"/>
-        </w:rPr>
-        <w:t>defense_counsel</w:t>
-      </w:r>
-      <w:proofErr w:type="spellEnd"/>
-      <w:r>
-        <w:rPr>
-          <w:rFonts w:ascii="Palatino Linotype" w:hAnsi="Palatino Linotype"/>
-        </w:rPr>
-        <w:t xml:space="preserve"> }}</w:t>
+        <w:t>{{ defense_counsel }}</w:t>
       </w:r>
     </w:p>
     <w:p>
@@ -1029,7 +1009,7 @@
 </file>
 
 <file path=word/endnotes.xml><?xml version="1.0" encoding="utf-8"?>
-<w:endnotes xmlns:wpc="http://schemas.microsoft.com/office/word/2010/wordprocessingCanvas" xmlns:cx="http://schemas.microsoft.com/office/drawing/2014/chartex" xmlns:cx1="http://schemas.microsoft.com/office/drawing/2015/9/8/chartex" xmlns:cx2="http://schemas.microsoft.com/office/drawing/2015/10/21/chartex" xmlns:cx3="http://schemas.microsoft.com/office/drawing/2016/5/9/chartex" xmlns:cx4="http://schemas.microsoft.com/office/drawing/2016/5/10/chartex" xmlns:cx5="http://schemas.microsoft.com/office/drawing/2016/5/11/chartex" xmlns:cx6="http://schemas.microsoft.com/office/drawing/2016/5/12/chartex" xmlns:cx7="http://schemas.microsoft.com/office/drawing/2016/5/13/chartex" xmlns:cx8="http://schemas.microsoft.com/office/drawing/2016/5/14/chartex" xmlns:mc="http://schemas.openxmlformats.org/markup-compatibility/2006" xmlns:aink="http://schemas.microsoft.com/office/drawing/2016/ink" xmlns:am3d="http://schemas.microsoft.com/office/drawing/2017/model3d" xmlns:o="urn:schemas-microsoft-com:office:office" xmlns:r="http://schemas.openxmlformats.org/officeDocument/2006/relationships" xmlns:m="http://schemas.openxmlformats.org/officeDocument/2006/math" xmlns:v="urn:schemas-microsoft-com:vml" xmlns:wp14="http://schemas.microsoft.com/office/word/2010/wordprocessingDrawing" xmlns:wp="http://schemas.openxmlformats.org/drawingml/2006/wordprocessingDrawing" xmlns:w10="urn:schemas-microsoft-com:office:word" xmlns:w="http://schemas.openxmlformats.org/wordprocessingml/2006/main" xmlns:w14="http://schemas.microsoft.com/office/word/2010/wordml" xmlns:w15="http://schemas.microsoft.com/office/word/2012/wordml" xmlns:w16cex="http://schemas.microsoft.com/office/word/2018/wordml/cex" xmlns:w16cid="http://schemas.microsoft.com/office/word/2016/wordml/cid" xmlns:w16="http://schemas.microsoft.com/office/word/2018/wordml" xmlns:w16sdtdh="http://schemas.microsoft.com/office/word/2020/wordml/sdtdatahash" xmlns:w16se="http://schemas.microsoft.com/office/word/2015/wordml/symex" xmlns:wpg="http://schemas.microsoft.com/office/word/2010/wordprocessingGroup" xmlns:wpi="http://schemas.microsoft.com/office/word/2010/wordprocessingInk" xmlns:wne="http://schemas.microsoft.com/office/word/2006/wordml" xmlns:wps="http://schemas.microsoft.com/office/word/2010/wordprocessingShape" mc:Ignorable="w14 w15 w16se w16cid w16 w16cex w16sdtdh wp14">
+<w:endnotes xmlns:wpc="http://schemas.microsoft.com/office/word/2010/wordprocessingCanvas" xmlns:cx="http://schemas.microsoft.com/office/drawing/2014/chartex" xmlns:cx1="http://schemas.microsoft.com/office/drawing/2015/9/8/chartex" xmlns:cx2="http://schemas.microsoft.com/office/drawing/2015/10/21/chartex" xmlns:cx3="http://schemas.microsoft.com/office/drawing/2016/5/9/chartex" xmlns:cx4="http://schemas.microsoft.com/office/drawing/2016/5/10/chartex" xmlns:cx5="http://schemas.microsoft.com/office/drawing/2016/5/11/chartex" xmlns:cx6="http://schemas.microsoft.com/office/drawing/2016/5/12/chartex" xmlns:cx7="http://schemas.microsoft.com/office/drawing/2016/5/13/chartex" xmlns:cx8="http://schemas.microsoft.com/office/drawing/2016/5/14/chartex" xmlns:mc="http://schemas.openxmlformats.org/markup-compatibility/2006" xmlns:aink="http://schemas.microsoft.com/office/drawing/2016/ink" xmlns:am3d="http://schemas.microsoft.com/office/drawing/2017/model3d" xmlns:o="urn:schemas-microsoft-com:office:office" xmlns:oel="http://schemas.microsoft.com/office/2019/extlst" xmlns:r="http://schemas.openxmlformats.org/officeDocument/2006/relationships" xmlns:m="http://schemas.openxmlformats.org/officeDocument/2006/math" xmlns:v="urn:schemas-microsoft-com:vml" xmlns:wp14="http://schemas.microsoft.com/office/word/2010/wordprocessingDrawing" xmlns:wp="http://schemas.openxmlformats.org/drawingml/2006/wordprocessingDrawing" xmlns:w10="urn:schemas-microsoft-com:office:word" xmlns:w="http://schemas.openxmlformats.org/wordprocessingml/2006/main" xmlns:w14="http://schemas.microsoft.com/office/word/2010/wordml" xmlns:w15="http://schemas.microsoft.com/office/word/2012/wordml" xmlns:w16cex="http://schemas.microsoft.com/office/word/2018/wordml/cex" xmlns:w16cid="http://schemas.microsoft.com/office/word/2016/wordml/cid" xmlns:w16="http://schemas.microsoft.com/office/word/2018/wordml" xmlns:w16sdtdh="http://schemas.microsoft.com/office/word/2020/wordml/sdtdatahash" xmlns:w16se="http://schemas.microsoft.com/office/word/2015/wordml/symex" xmlns:wpg="http://schemas.microsoft.com/office/word/2010/wordprocessingGroup" xmlns:wpi="http://schemas.microsoft.com/office/word/2010/wordprocessingInk" xmlns:wne="http://schemas.microsoft.com/office/word/2006/wordml" xmlns:wps="http://schemas.microsoft.com/office/word/2010/wordprocessingShape" mc:Ignorable="w14 w15 w16se w16cid w16 w16cex w16sdtdh wp14">
   <w:endnote w:type="separator" w:id="-1">
     <w:p>
       <w:r>
@@ -1048,7 +1028,7 @@
 </file>
 
 <file path=word/footnotes.xml><?xml version="1.0" encoding="utf-8"?>
-<w:footnotes xmlns:wpc="http://schemas.microsoft.com/office/word/2010/wordprocessingCanvas" xmlns:cx="http://schemas.microsoft.com/office/drawing/2014/chartex" xmlns:cx1="http://schemas.microsoft.com/office/drawing/2015/9/8/chartex" xmlns:cx2="http://schemas.microsoft.com/office/drawing/2015/10/21/chartex" xmlns:cx3="http://schemas.microsoft.com/office/drawing/2016/5/9/chartex" xmlns:cx4="http://schemas.microsoft.com/office/drawing/2016/5/10/chartex" xmlns:cx5="http://schemas.microsoft.com/office/drawing/2016/5/11/chartex" xmlns:cx6="http://schemas.microsoft.com/office/drawing/2016/5/12/chartex" xmlns:cx7="http://schemas.microsoft.com/office/drawing/2016/5/13/chartex" xmlns:cx8="http://schemas.microsoft.com/office/drawing/2016/5/14/chartex" xmlns:mc="http://schemas.openxmlformats.org/markup-compatibility/2006" xmlns:aink="http://schemas.microsoft.com/office/drawing/2016/ink" xmlns:am3d="http://schemas.microsoft.com/office/drawing/2017/model3d" xmlns:o="urn:schemas-microsoft-com:office:office" xmlns:r="http://schemas.openxmlformats.org/officeDocument/2006/relationships" xmlns:m="http://schemas.openxmlformats.org/officeDocument/2006/math" xmlns:v="urn:schemas-microsoft-com:vml" xmlns:wp14="http://schemas.microsoft.com/office/word/2010/wordprocessingDrawing" xmlns:wp="http://schemas.openxmlformats.org/drawingml/2006/wordprocessingDrawing" xmlns:w10="urn:schemas-microsoft-com:office:word" xmlns:w="http://schemas.openxmlformats.org/wordprocessingml/2006/main" xmlns:w14="http://schemas.microsoft.com/office/word/2010/wordml" xmlns:w15="http://schemas.microsoft.com/office/word/2012/wordml" xmlns:w16cex="http://schemas.microsoft.com/office/word/2018/wordml/cex" xmlns:w16cid="http://schemas.microsoft.com/office/word/2016/wordml/cid" xmlns:w16="http://schemas.microsoft.com/office/word/2018/wordml" xmlns:w16sdtdh="http://schemas.microsoft.com/office/word/2020/wordml/sdtdatahash" xmlns:w16se="http://schemas.microsoft.com/office/word/2015/wordml/symex" xmlns:wpg="http://schemas.microsoft.com/office/word/2010/wordprocessingGroup" xmlns:wpi="http://schemas.microsoft.com/office/word/2010/wordprocessingInk" xmlns:wne="http://schemas.microsoft.com/office/word/2006/wordml" xmlns:wps="http://schemas.microsoft.com/office/word/2010/wordprocessingShape" mc:Ignorable="w14 w15 w16se w16cid w16 w16cex w16sdtdh wp14">
+<w:footnotes xmlns:wpc="http://schemas.microsoft.com/office/word/2010/wordprocessingCanvas" xmlns:cx="http://schemas.microsoft.com/office/drawing/2014/chartex" xmlns:cx1="http://schemas.microsoft.com/office/drawing/2015/9/8/chartex" xmlns:cx2="http://schemas.microsoft.com/office/drawing/2015/10/21/chartex" xmlns:cx3="http://schemas.microsoft.com/office/drawing/2016/5/9/chartex" xmlns:cx4="http://schemas.microsoft.com/office/drawing/2016/5/10/chartex" xmlns:cx5="http://schemas.microsoft.com/office/drawing/2016/5/11/chartex" xmlns:cx6="http://schemas.microsoft.com/office/drawing/2016/5/12/chartex" xmlns:cx7="http://schemas.microsoft.com/office/drawing/2016/5/13/chartex" xmlns:cx8="http://schemas.microsoft.com/office/drawing/2016/5/14/chartex" xmlns:mc="http://schemas.openxmlformats.org/markup-compatibility/2006" xmlns:aink="http://schemas.microsoft.com/office/drawing/2016/ink" xmlns:am3d="http://schemas.microsoft.com/office/drawing/2017/model3d" xmlns:o="urn:schemas-microsoft-com:office:office" xmlns:oel="http://schemas.microsoft.com/office/2019/extlst" xmlns:r="http://schemas.openxmlformats.org/officeDocument/2006/relationships" xmlns:m="http://schemas.openxmlformats.org/officeDocument/2006/math" xmlns:v="urn:schemas-microsoft-com:vml" xmlns:wp14="http://schemas.microsoft.com/office/word/2010/wordprocessingDrawing" xmlns:wp="http://schemas.openxmlformats.org/drawingml/2006/wordprocessingDrawing" xmlns:w10="urn:schemas-microsoft-com:office:word" xmlns:w="http://schemas.openxmlformats.org/wordprocessingml/2006/main" xmlns:w14="http://schemas.microsoft.com/office/word/2010/wordml" xmlns:w15="http://schemas.microsoft.com/office/word/2012/wordml" xmlns:w16cex="http://schemas.microsoft.com/office/word/2018/wordml/cex" xmlns:w16cid="http://schemas.microsoft.com/office/word/2016/wordml/cid" xmlns:w16="http://schemas.microsoft.com/office/word/2018/wordml" xmlns:w16sdtdh="http://schemas.microsoft.com/office/word/2020/wordml/sdtdatahash" xmlns:w16se="http://schemas.microsoft.com/office/word/2015/wordml/symex" xmlns:wpg="http://schemas.microsoft.com/office/word/2010/wordprocessingGroup" xmlns:wpi="http://schemas.microsoft.com/office/word/2010/wordprocessingInk" xmlns:wne="http://schemas.microsoft.com/office/word/2006/wordml" xmlns:wps="http://schemas.microsoft.com/office/word/2010/wordprocessingShape" mc:Ignorable="w14 w15 w16se w16cid w16 w16cex w16sdtdh wp14">
   <w:footnote w:type="separator" w:id="-1">
     <w:p>
       <w:r>
@@ -1067,7 +1047,7 @@
 </file>
 
 <file path=word/header1.xml><?xml version="1.0" encoding="utf-8"?>
-<w:hdr xmlns:wpc="http://schemas.microsoft.com/office/word/2010/wordprocessingCanvas" xmlns:cx="http://schemas.microsoft.com/office/drawing/2014/chartex" xmlns:cx1="http://schemas.microsoft.com/office/drawing/2015/9/8/chartex" xmlns:cx2="http://schemas.microsoft.com/office/drawing/2015/10/21/chartex" xmlns:cx3="http://schemas.microsoft.com/office/drawing/2016/5/9/chartex" xmlns:cx4="http://schemas.microsoft.com/office/drawing/2016/5/10/chartex" xmlns:cx5="http://schemas.microsoft.com/office/drawing/2016/5/11/chartex" xmlns:cx6="http://schemas.microsoft.com/office/drawing/2016/5/12/chartex" xmlns:cx7="http://schemas.microsoft.com/office/drawing/2016/5/13/chartex" xmlns:cx8="http://schemas.microsoft.com/office/drawing/2016/5/14/chartex" xmlns:mc="http://schemas.openxmlformats.org/markup-compatibility/2006" xmlns:aink="http://schemas.microsoft.com/office/drawing/2016/ink" xmlns:am3d="http://schemas.microsoft.com/office/drawing/2017/model3d" xmlns:o="urn:schemas-microsoft-com:office:office" xmlns:r="http://schemas.openxmlformats.org/officeDocument/2006/relationships" xmlns:m="http://schemas.openxmlformats.org/officeDocument/2006/math" xmlns:v="urn:schemas-microsoft-com:vml" xmlns:wp14="http://schemas.microsoft.com/office/word/2010/wordprocessingDrawing" xmlns:wp="http://schemas.openxmlformats.org/drawingml/2006/wordprocessingDrawing" xmlns:w10="urn:schemas-microsoft-com:office:word" xmlns:w="http://schemas.openxmlformats.org/wordprocessingml/2006/main" xmlns:w14="http://schemas.microsoft.com/office/word/2010/wordml" xmlns:w15="http://schemas.microsoft.com/office/word/2012/wordml" xmlns:w16cex="http://schemas.microsoft.com/office/word/2018/wordml/cex" xmlns:w16cid="http://schemas.microsoft.com/office/word/2016/wordml/cid" xmlns:w16="http://schemas.microsoft.com/office/word/2018/wordml" xmlns:w16sdtdh="http://schemas.microsoft.com/office/word/2020/wordml/sdtdatahash" xmlns:w16se="http://schemas.microsoft.com/office/word/2015/wordml/symex" xmlns:wpg="http://schemas.microsoft.com/office/word/2010/wordprocessingGroup" xmlns:wpi="http://schemas.microsoft.com/office/word/2010/wordprocessingInk" xmlns:wne="http://schemas.microsoft.com/office/word/2006/wordml" xmlns:wps="http://schemas.microsoft.com/office/word/2010/wordprocessingShape" mc:Ignorable="w14 w15 w16se w16cid w16 w16cex w16sdtdh wp14">
+<w:hdr xmlns:wpc="http://schemas.microsoft.com/office/word/2010/wordprocessingCanvas" xmlns:cx="http://schemas.microsoft.com/office/drawing/2014/chartex" xmlns:cx1="http://schemas.microsoft.com/office/drawing/2015/9/8/chartex" xmlns:cx2="http://schemas.microsoft.com/office/drawing/2015/10/21/chartex" xmlns:cx3="http://schemas.microsoft.com/office/drawing/2016/5/9/chartex" xmlns:cx4="http://schemas.microsoft.com/office/drawing/2016/5/10/chartex" xmlns:cx5="http://schemas.microsoft.com/office/drawing/2016/5/11/chartex" xmlns:cx6="http://schemas.microsoft.com/office/drawing/2016/5/12/chartex" xmlns:cx7="http://schemas.microsoft.com/office/drawing/2016/5/13/chartex" xmlns:cx8="http://schemas.microsoft.com/office/drawing/2016/5/14/chartex" xmlns:mc="http://schemas.openxmlformats.org/markup-compatibility/2006" xmlns:aink="http://schemas.microsoft.com/office/drawing/2016/ink" xmlns:am3d="http://schemas.microsoft.com/office/drawing/2017/model3d" xmlns:o="urn:schemas-microsoft-com:office:office" xmlns:oel="http://schemas.microsoft.com/office/2019/extlst" xmlns:r="http://schemas.openxmlformats.org/officeDocument/2006/relationships" xmlns:m="http://schemas.openxmlformats.org/officeDocument/2006/math" xmlns:v="urn:schemas-microsoft-com:vml" xmlns:wp14="http://schemas.microsoft.com/office/word/2010/wordprocessingDrawing" xmlns:wp="http://schemas.openxmlformats.org/drawingml/2006/wordprocessingDrawing" xmlns:w10="urn:schemas-microsoft-com:office:word" xmlns:w="http://schemas.openxmlformats.org/wordprocessingml/2006/main" xmlns:w14="http://schemas.microsoft.com/office/word/2010/wordml" xmlns:w15="http://schemas.microsoft.com/office/word/2012/wordml" xmlns:w16cex="http://schemas.microsoft.com/office/word/2018/wordml/cex" xmlns:w16cid="http://schemas.microsoft.com/office/word/2016/wordml/cid" xmlns:w16="http://schemas.microsoft.com/office/word/2018/wordml" xmlns:w16sdtdh="http://schemas.microsoft.com/office/word/2020/wordml/sdtdatahash" xmlns:w16se="http://schemas.microsoft.com/office/word/2015/wordml/symex" xmlns:wpg="http://schemas.microsoft.com/office/word/2010/wordprocessingGroup" xmlns:wpi="http://schemas.microsoft.com/office/word/2010/wordprocessingInk" xmlns:wne="http://schemas.microsoft.com/office/word/2006/wordml" xmlns:wps="http://schemas.microsoft.com/office/word/2010/wordprocessingShape" mc:Ignorable="w14 w15 w16se w16cid w16 w16cex w16sdtdh wp14">
   <w:p>
     <w:pPr>
       <w:pStyle w:val="Header"/>
@@ -1096,7 +1076,7 @@
 </file>
 
 <file path=word/numbering.xml><?xml version="1.0" encoding="utf-8"?>
-<w:numbering xmlns:wpc="http://schemas.microsoft.com/office/word/2010/wordprocessingCanvas" xmlns:cx="http://schemas.microsoft.com/office/drawing/2014/chartex" xmlns:cx1="http://schemas.microsoft.com/office/drawing/2015/9/8/chartex" xmlns:cx2="http://schemas.microsoft.com/office/drawing/2015/10/21/chartex" xmlns:cx3="http://schemas.microsoft.com/office/drawing/2016/5/9/chartex" xmlns:cx4="http://schemas.microsoft.com/office/drawing/2016/5/10/chartex" xmlns:cx5="http://schemas.microsoft.com/office/drawing/2016/5/11/chartex" xmlns:cx6="http://schemas.microsoft.com/office/drawing/2016/5/12/chartex" xmlns:cx7="http://schemas.microsoft.com/office/drawing/2016/5/13/chartex" xmlns:cx8="http://schemas.microsoft.com/office/drawing/2016/5/14/chartex" xmlns:mc="http://schemas.openxmlformats.org/markup-compatibility/2006" xmlns:aink="http://schemas.microsoft.com/office/drawing/2016/ink" xmlns:am3d="http://schemas.microsoft.com/office/drawing/2017/model3d" xmlns:o="urn:schemas-microsoft-com:office:office" xmlns:r="http://schemas.openxmlformats.org/officeDocument/2006/relationships" xmlns:m="http://schemas.openxmlformats.org/officeDocument/2006/math" xmlns:v="urn:schemas-microsoft-com:vml" xmlns:wp14="http://schemas.microsoft.com/office/word/2010/wordprocessingDrawing" xmlns:wp="http://schemas.openxmlformats.org/drawingml/2006/wordprocessingDrawing" xmlns:w10="urn:schemas-microsoft-com:office:word" xmlns:w="http://schemas.openxmlformats.org/wordprocessingml/2006/main" xmlns:w14="http://schemas.microsoft.com/office/word/2010/wordml" xmlns:w15="http://schemas.microsoft.com/office/word/2012/wordml" xmlns:w16cex="http://schemas.microsoft.com/office/word/2018/wordml/cex" xmlns:w16cid="http://schemas.microsoft.com/office/word/2016/wordml/cid" xmlns:w16="http://schemas.microsoft.com/office/word/2018/wordml" xmlns:w16sdtdh="http://schemas.microsoft.com/office/word/2020/wordml/sdtdatahash" xmlns:w16se="http://schemas.microsoft.com/office/word/2015/wordml/symex" xmlns:wpg="http://schemas.microsoft.com/office/word/2010/wordprocessingGroup" xmlns:wpi="http://schemas.microsoft.com/office/word/2010/wordprocessingInk" xmlns:wne="http://schemas.microsoft.com/office/word/2006/wordml" xmlns:wps="http://schemas.microsoft.com/office/word/2010/wordprocessingShape" mc:Ignorable="w14 w15 w16se w16cid w16 w16cex w16sdtdh wp14">
+<w:numbering xmlns:wpc="http://schemas.microsoft.com/office/word/2010/wordprocessingCanvas" xmlns:cx="http://schemas.microsoft.com/office/drawing/2014/chartex" xmlns:cx1="http://schemas.microsoft.com/office/drawing/2015/9/8/chartex" xmlns:cx2="http://schemas.microsoft.com/office/drawing/2015/10/21/chartex" xmlns:cx3="http://schemas.microsoft.com/office/drawing/2016/5/9/chartex" xmlns:cx4="http://schemas.microsoft.com/office/drawing/2016/5/10/chartex" xmlns:cx5="http://schemas.microsoft.com/office/drawing/2016/5/11/chartex" xmlns:cx6="http://schemas.microsoft.com/office/drawing/2016/5/12/chartex" xmlns:cx7="http://schemas.microsoft.com/office/drawing/2016/5/13/chartex" xmlns:cx8="http://schemas.microsoft.com/office/drawing/2016/5/14/chartex" xmlns:mc="http://schemas.openxmlformats.org/markup-compatibility/2006" xmlns:aink="http://schemas.microsoft.com/office/drawing/2016/ink" xmlns:am3d="http://schemas.microsoft.com/office/drawing/2017/model3d" xmlns:o="urn:schemas-microsoft-com:office:office" xmlns:oel="http://schemas.microsoft.com/office/2019/extlst" xmlns:r="http://schemas.openxmlformats.org/officeDocument/2006/relationships" xmlns:m="http://schemas.openxmlformats.org/officeDocument/2006/math" xmlns:v="urn:schemas-microsoft-com:vml" xmlns:wp14="http://schemas.microsoft.com/office/word/2010/wordprocessingDrawing" xmlns:wp="http://schemas.openxmlformats.org/drawingml/2006/wordprocessingDrawing" xmlns:w10="urn:schemas-microsoft-com:office:word" xmlns:w="http://schemas.openxmlformats.org/wordprocessingml/2006/main" xmlns:w14="http://schemas.microsoft.com/office/word/2010/wordml" xmlns:w15="http://schemas.microsoft.com/office/word/2012/wordml" xmlns:w16cex="http://schemas.microsoft.com/office/word/2018/wordml/cex" xmlns:w16cid="http://schemas.microsoft.com/office/word/2016/wordml/cid" xmlns:w16="http://schemas.microsoft.com/office/word/2018/wordml" xmlns:w16sdtdh="http://schemas.microsoft.com/office/word/2020/wordml/sdtdatahash" xmlns:w16se="http://schemas.microsoft.com/office/word/2015/wordml/symex" xmlns:wpg="http://schemas.microsoft.com/office/word/2010/wordprocessingGroup" xmlns:wpi="http://schemas.microsoft.com/office/word/2010/wordprocessingInk" xmlns:wne="http://schemas.microsoft.com/office/word/2006/wordml" xmlns:wps="http://schemas.microsoft.com/office/word/2010/wordprocessingShape" mc:Ignorable="w14 w15 w16se w16cid w16 w16cex w16sdtdh wp14">
   <w:abstractNum w:abstractNumId="0" w15:restartNumberingAfterBreak="0">
     <w:nsid w:val="40AF47CE"/>
     <w:multiLevelType w:val="hybridMultilevel"/>
@@ -1300,10 +1280,10 @@
       </w:pPr>
     </w:lvl>
   </w:abstractNum>
-  <w:num w:numId="1">
+  <w:num w:numId="1" w16cid:durableId="1459299042">
     <w:abstractNumId w:val="1"/>
   </w:num>
-  <w:num w:numId="2">
+  <w:num w:numId="2" w16cid:durableId="733895975">
     <w:abstractNumId w:val="0"/>
   </w:num>
 </w:numbering>

</xml_diff>

<commit_message>
Added $7,500 as bond option for all bond dialogs.
</commit_message>
<xml_diff>
--- a/resources/Templates/General_Notice_Of_Hearing_Template.docx
+++ b/resources/Templates/General_Notice_Of_Hearing_Template.docx
@@ -138,16 +138,7 @@
           <w:sz w:val="24"/>
           <w:szCs w:val="24"/>
         </w:rPr>
-        <w:t xml:space="preserve">Case No. </w:t>
-      </w:r>
-      <w:proofErr w:type="gramStart"/>
-      <w:r>
-        <w:rPr>
-          <w:rFonts w:ascii="Palatino Linotype" w:hAnsi="Palatino Linotype"/>
-          <w:sz w:val="24"/>
-          <w:szCs w:val="24"/>
-        </w:rPr>
-        <w:t xml:space="preserve">{{ </w:t>
+        <w:t xml:space="preserve">Case No. {{ </w:t>
       </w:r>
       <w:proofErr w:type="spellStart"/>
       <w:r>
@@ -156,16 +147,7 @@
           <w:sz w:val="24"/>
           <w:szCs w:val="24"/>
         </w:rPr>
-        <w:t>case</w:t>
-      </w:r>
-      <w:proofErr w:type="gramEnd"/>
-      <w:r>
-        <w:rPr>
-          <w:rFonts w:ascii="Palatino Linotype" w:hAnsi="Palatino Linotype"/>
-          <w:sz w:val="24"/>
-          <w:szCs w:val="24"/>
-        </w:rPr>
-        <w:t>_number</w:t>
+        <w:t>case_number</w:t>
       </w:r>
       <w:proofErr w:type="spellEnd"/>
       <w:r>
@@ -225,7 +207,6 @@
           <w:szCs w:val="24"/>
         </w:rPr>
       </w:pPr>
-      <w:proofErr w:type="gramStart"/>
       <w:r>
         <w:rPr>
           <w:rFonts w:ascii="Palatino Linotype" w:hAnsi="Palatino Linotype"/>
@@ -241,16 +222,7 @@
           <w:sz w:val="24"/>
           <w:szCs w:val="24"/>
         </w:rPr>
-        <w:t>defendant</w:t>
-      </w:r>
-      <w:proofErr w:type="gramEnd"/>
-      <w:r>
-        <w:rPr>
-          <w:rFonts w:ascii="Palatino Linotype" w:hAnsi="Palatino Linotype"/>
-          <w:sz w:val="24"/>
-          <w:szCs w:val="24"/>
-        </w:rPr>
-        <w:t>.first_name</w:t>
+        <w:t>defendant.first_name</w:t>
       </w:r>
       <w:proofErr w:type="spellEnd"/>
       <w:r>
@@ -380,7 +352,6 @@
         </w:rPr>
         <w:tab/>
       </w:r>
-      <w:proofErr w:type="gramStart"/>
       <w:r>
         <w:rPr>
           <w:rFonts w:ascii="Palatino Linotype" w:hAnsi="Palatino Linotype"/>
@@ -400,18 +371,7 @@
           <w:sz w:val="24"/>
           <w:szCs w:val="24"/>
         </w:rPr>
-        <w:t>assigned</w:t>
-      </w:r>
-      <w:proofErr w:type="gramEnd"/>
-      <w:r>
-        <w:rPr>
-          <w:rFonts w:ascii="Palatino Linotype" w:hAnsi="Palatino Linotype"/>
-          <w:b/>
-          <w:bCs/>
-          <w:sz w:val="24"/>
-          <w:szCs w:val="24"/>
-        </w:rPr>
-        <w:t>_judge</w:t>
+        <w:t>assigned_judge</w:t>
       </w:r>
       <w:proofErr w:type="spellEnd"/>
       <w:r>
@@ -565,9 +525,50 @@
           <w:sz w:val="24"/>
           <w:szCs w:val="24"/>
         </w:rPr>
-        <w:t xml:space="preserve"> a </w:t>
-      </w:r>
-      <w:proofErr w:type="gramStart"/>
+        <w:t xml:space="preserve"> </w:t>
+      </w:r>
+      <w:r>
+        <w:rPr>
+          <w:rFonts w:ascii="Palatino Linotype" w:hAnsi="Palatino Linotype"/>
+          <w:sz w:val="24"/>
+          <w:szCs w:val="24"/>
+        </w:rPr>
+        <w:t xml:space="preserve">{% if </w:t>
+      </w:r>
+      <w:proofErr w:type="spellStart"/>
+      <w:r>
+        <w:rPr>
+          <w:rFonts w:ascii="Palatino Linotype" w:hAnsi="Palatino Linotype"/>
+          <w:sz w:val="24"/>
+          <w:szCs w:val="24"/>
+        </w:rPr>
+        <w:t>hearing_type</w:t>
+      </w:r>
+      <w:proofErr w:type="spellEnd"/>
+      <w:r>
+        <w:rPr>
+          <w:rFonts w:ascii="Palatino Linotype" w:hAnsi="Palatino Linotype"/>
+          <w:sz w:val="24"/>
+          <w:szCs w:val="24"/>
+        </w:rPr>
+        <w:t xml:space="preserve"> == ‘Oral Hearing’ %}an {% else %}</w:t>
+      </w:r>
+      <w:r>
+        <w:rPr>
+          <w:rFonts w:ascii="Palatino Linotype" w:hAnsi="Palatino Linotype"/>
+          <w:sz w:val="24"/>
+          <w:szCs w:val="24"/>
+        </w:rPr>
+        <w:t>a</w:t>
+      </w:r>
+      <w:r>
+        <w:rPr>
+          <w:rFonts w:ascii="Palatino Linotype" w:hAnsi="Palatino Linotype"/>
+          <w:sz w:val="24"/>
+          <w:szCs w:val="24"/>
+        </w:rPr>
+        <w:t xml:space="preserve"> {% endif%}</w:t>
+      </w:r>
       <w:r>
         <w:rPr>
           <w:rFonts w:ascii="Palatino Linotype" w:hAnsi="Palatino Linotype"/>
@@ -587,9 +588,9 @@
           <w:sz w:val="24"/>
           <w:szCs w:val="24"/>
         </w:rPr>
-        <w:t>hearing</w:t>
-      </w:r>
-      <w:proofErr w:type="gramEnd"/>
+        <w:t>hearing_type</w:t>
+      </w:r>
+      <w:proofErr w:type="spellEnd"/>
       <w:r>
         <w:rPr>
           <w:rFonts w:ascii="Palatino Linotype" w:hAnsi="Palatino Linotype"/>
@@ -598,7 +599,36 @@
           <w:sz w:val="24"/>
           <w:szCs w:val="24"/>
         </w:rPr>
-        <w:t>_type</w:t>
+        <w:t xml:space="preserve"> }}</w:t>
+      </w:r>
+      <w:r>
+        <w:rPr>
+          <w:rFonts w:ascii="Palatino Linotype" w:hAnsi="Palatino Linotype"/>
+          <w:sz w:val="24"/>
+          <w:szCs w:val="24"/>
+        </w:rPr>
+        <w:t xml:space="preserve"> at </w:t>
+      </w:r>
+      <w:r>
+        <w:rPr>
+          <w:rFonts w:ascii="Palatino Linotype" w:hAnsi="Palatino Linotype"/>
+          <w:b/>
+          <w:bCs/>
+          <w:sz w:val="24"/>
+          <w:szCs w:val="24"/>
+        </w:rPr>
+        <w:t xml:space="preserve">{{ </w:t>
+      </w:r>
+      <w:proofErr w:type="spellStart"/>
+      <w:r>
+        <w:rPr>
+          <w:rFonts w:ascii="Palatino Linotype" w:hAnsi="Palatino Linotype"/>
+          <w:b/>
+          <w:bCs/>
+          <w:sz w:val="24"/>
+          <w:szCs w:val="24"/>
+        </w:rPr>
+        <w:t>hearing_time</w:t>
       </w:r>
       <w:proofErr w:type="spellEnd"/>
       <w:r>
@@ -609,6 +639,28 @@
           <w:sz w:val="24"/>
           <w:szCs w:val="24"/>
         </w:rPr>
+        <w:t xml:space="preserve"> }} on {{ </w:t>
+      </w:r>
+      <w:proofErr w:type="spellStart"/>
+      <w:r>
+        <w:rPr>
+          <w:rFonts w:ascii="Palatino Linotype" w:hAnsi="Palatino Linotype"/>
+          <w:b/>
+          <w:bCs/>
+          <w:sz w:val="24"/>
+          <w:szCs w:val="24"/>
+        </w:rPr>
+        <w:t>hearing_date</w:t>
+      </w:r>
+      <w:proofErr w:type="spellEnd"/>
+      <w:r>
+        <w:rPr>
+          <w:rFonts w:ascii="Palatino Linotype" w:hAnsi="Palatino Linotype"/>
+          <w:b/>
+          <w:bCs/>
+          <w:sz w:val="24"/>
+          <w:szCs w:val="24"/>
+        </w:rPr>
         <w:t xml:space="preserve"> }}</w:t>
       </w:r>
       <w:r>
@@ -617,13 +669,27 @@
           <w:sz w:val="24"/>
           <w:szCs w:val="24"/>
         </w:rPr>
-        <w:t xml:space="preserve"> at </w:t>
-      </w:r>
-      <w:r>
-        <w:rPr>
-          <w:rFonts w:ascii="Palatino Linotype" w:hAnsi="Palatino Linotype"/>
-          <w:b/>
-          <w:bCs/>
+        <w:t>,</w:t>
+      </w:r>
+      <w:r>
+        <w:rPr>
+          <w:rFonts w:ascii="Palatino Linotype" w:hAnsi="Palatino Linotype"/>
+          <w:sz w:val="24"/>
+          <w:szCs w:val="24"/>
+        </w:rPr>
+        <w:t xml:space="preserve"> </w:t>
+      </w:r>
+      <w:r>
+        <w:rPr>
+          <w:rFonts w:ascii="Palatino Linotype" w:hAnsi="Palatino Linotype"/>
+          <w:sz w:val="24"/>
+          <w:szCs w:val="24"/>
+        </w:rPr>
+        <w:t xml:space="preserve">in </w:t>
+      </w:r>
+      <w:r>
+        <w:rPr>
+          <w:rFonts w:ascii="Palatino Linotype" w:hAnsi="Palatino Linotype"/>
           <w:sz w:val="24"/>
           <w:szCs w:val="24"/>
         </w:rPr>
@@ -633,103 +699,53 @@
       <w:r>
         <w:rPr>
           <w:rFonts w:ascii="Palatino Linotype" w:hAnsi="Palatino Linotype"/>
-          <w:b/>
-          <w:bCs/>
-          <w:sz w:val="24"/>
-          <w:szCs w:val="24"/>
-        </w:rPr>
-        <w:t>hearing_time</w:t>
+          <w:sz w:val="24"/>
+          <w:szCs w:val="24"/>
+        </w:rPr>
+        <w:t>hearing_location</w:t>
       </w:r>
       <w:proofErr w:type="spellEnd"/>
       <w:r>
         <w:rPr>
           <w:rFonts w:ascii="Palatino Linotype" w:hAnsi="Palatino Linotype"/>
-          <w:b/>
-          <w:bCs/>
-          <w:sz w:val="24"/>
-          <w:szCs w:val="24"/>
-        </w:rPr>
-        <w:t xml:space="preserve"> }} on {{ </w:t>
+          <w:sz w:val="24"/>
+          <w:szCs w:val="24"/>
+        </w:rPr>
+        <w:t xml:space="preserve"> }}</w:t>
+      </w:r>
+      <w:r>
+        <w:rPr>
+          <w:rFonts w:ascii="Palatino Linotype" w:hAnsi="Palatino Linotype"/>
+          <w:sz w:val="24"/>
+          <w:szCs w:val="24"/>
+        </w:rPr>
+        <w:t>.</w:t>
+      </w:r>
+      <w:r>
+        <w:rPr>
+          <w:rFonts w:ascii="Palatino Linotype" w:hAnsi="Palatino Linotype"/>
+          <w:sz w:val="24"/>
+          <w:szCs w:val="24"/>
+        </w:rPr>
+        <w:t xml:space="preserve"> {% if </w:t>
       </w:r>
       <w:proofErr w:type="spellStart"/>
       <w:r>
         <w:rPr>
           <w:rFonts w:ascii="Palatino Linotype" w:hAnsi="Palatino Linotype"/>
-          <w:b/>
-          <w:bCs/>
-          <w:sz w:val="24"/>
-          <w:szCs w:val="24"/>
-        </w:rPr>
-        <w:t>hearing_date</w:t>
+          <w:sz w:val="24"/>
+          <w:szCs w:val="24"/>
+        </w:rPr>
+        <w:t>hearing_type</w:t>
       </w:r>
       <w:proofErr w:type="spellEnd"/>
       <w:r>
         <w:rPr>
           <w:rFonts w:ascii="Palatino Linotype" w:hAnsi="Palatino Linotype"/>
-          <w:b/>
-          <w:bCs/>
-          <w:sz w:val="24"/>
-          <w:szCs w:val="24"/>
-        </w:rPr>
-        <w:t xml:space="preserve"> }}</w:t>
-      </w:r>
-      <w:r>
-        <w:rPr>
-          <w:rFonts w:ascii="Palatino Linotype" w:hAnsi="Palatino Linotype"/>
-          <w:sz w:val="24"/>
-          <w:szCs w:val="24"/>
-        </w:rPr>
-        <w:t>,</w:t>
-      </w:r>
-      <w:r>
-        <w:rPr>
-          <w:rFonts w:ascii="Palatino Linotype" w:hAnsi="Palatino Linotype"/>
-          <w:sz w:val="24"/>
-          <w:szCs w:val="24"/>
-        </w:rPr>
-        <w:t xml:space="preserve"> </w:t>
-      </w:r>
-      <w:r>
-        <w:rPr>
-          <w:rFonts w:ascii="Palatino Linotype" w:hAnsi="Palatino Linotype"/>
-          <w:sz w:val="24"/>
-          <w:szCs w:val="24"/>
-        </w:rPr>
-        <w:t xml:space="preserve">in </w:t>
-      </w:r>
-      <w:r>
-        <w:rPr>
-          <w:rFonts w:ascii="Palatino Linotype" w:hAnsi="Palatino Linotype"/>
-          <w:sz w:val="24"/>
-          <w:szCs w:val="24"/>
-        </w:rPr>
-        <w:t xml:space="preserve">{{ </w:t>
-      </w:r>
-      <w:proofErr w:type="spellStart"/>
-      <w:r>
-        <w:rPr>
-          <w:rFonts w:ascii="Palatino Linotype" w:hAnsi="Palatino Linotype"/>
-          <w:sz w:val="24"/>
-          <w:szCs w:val="24"/>
-        </w:rPr>
-        <w:t>hearing_location</w:t>
-      </w:r>
-      <w:proofErr w:type="spellEnd"/>
-      <w:r>
-        <w:rPr>
-          <w:rFonts w:ascii="Palatino Linotype" w:hAnsi="Palatino Linotype"/>
-          <w:sz w:val="24"/>
-          <w:szCs w:val="24"/>
-        </w:rPr>
-        <w:t xml:space="preserve"> }}</w:t>
-      </w:r>
-      <w:r>
-        <w:rPr>
-          <w:rFonts w:ascii="Palatino Linotype" w:hAnsi="Palatino Linotype"/>
-          <w:sz w:val="24"/>
-          <w:szCs w:val="24"/>
-        </w:rPr>
-        <w:t>.</w:t>
+          <w:sz w:val="24"/>
+          <w:szCs w:val="24"/>
+        </w:rPr>
+        <w:t xml:space="preserve"> == ‘Motion to Suppress Hearing’ %}All previously scheduling hearings in this case are vacated. {% endif %}</w:t>
       </w:r>
     </w:p>
     <w:p>
@@ -826,7 +842,6 @@
         </w:rPr>
         <w:tab/>
       </w:r>
-      <w:proofErr w:type="gramStart"/>
       <w:r>
         <w:rPr>
           <w:rFonts w:ascii="Vladimir Script" w:hAnsi="Vladimir Script"/>
@@ -844,9 +859,9 @@
           <w:szCs w:val="32"/>
           <w:u w:val="single"/>
         </w:rPr>
-        <w:t>judicial</w:t>
-      </w:r>
-      <w:proofErr w:type="gramEnd"/>
+        <w:t>judicial_officer.first_name</w:t>
+      </w:r>
+      <w:proofErr w:type="spellEnd"/>
       <w:r>
         <w:rPr>
           <w:rFonts w:ascii="Vladimir Script" w:hAnsi="Vladimir Script"/>
@@ -854,9 +869,9 @@
           <w:szCs w:val="32"/>
           <w:u w:val="single"/>
         </w:rPr>
-        <w:t>_officer.first_name</w:t>
-      </w:r>
-      <w:proofErr w:type="spellEnd"/>
+        <w:t xml:space="preserve"> }} {{ </w:t>
+      </w:r>
+      <w:proofErr w:type="spellStart"/>
       <w:r>
         <w:rPr>
           <w:rFonts w:ascii="Vladimir Script" w:hAnsi="Vladimir Script"/>
@@ -864,9 +879,9 @@
           <w:szCs w:val="32"/>
           <w:u w:val="single"/>
         </w:rPr>
-        <w:t xml:space="preserve"> }} {{ </w:t>
-      </w:r>
-      <w:proofErr w:type="spellStart"/>
+        <w:t>judicial_officer.last_name</w:t>
+      </w:r>
+      <w:proofErr w:type="spellEnd"/>
       <w:r>
         <w:rPr>
           <w:rFonts w:ascii="Vladimir Script" w:hAnsi="Vladimir Script"/>
@@ -874,9 +889,8 @@
           <w:szCs w:val="32"/>
           <w:u w:val="single"/>
         </w:rPr>
-        <w:t>judicial_officer.last_name</w:t>
-      </w:r>
-      <w:proofErr w:type="spellEnd"/>
+        <w:t xml:space="preserve"> }}</w:t>
+      </w:r>
       <w:r>
         <w:rPr>
           <w:rFonts w:ascii="Vladimir Script" w:hAnsi="Vladimir Script"/>
@@ -884,7 +898,7 @@
           <w:szCs w:val="32"/>
           <w:u w:val="single"/>
         </w:rPr>
-        <w:t xml:space="preserve"> }}</w:t>
+        <w:t xml:space="preserve"> </w:t>
       </w:r>
       <w:r>
         <w:rPr>
@@ -893,7 +907,7 @@
           <w:szCs w:val="32"/>
           <w:u w:val="single"/>
         </w:rPr>
-        <w:t xml:space="preserve"> </w:t>
+        <w:tab/>
       </w:r>
       <w:r>
         <w:rPr>
@@ -931,15 +945,6 @@
         </w:rPr>
         <w:tab/>
       </w:r>
-      <w:r>
-        <w:rPr>
-          <w:rFonts w:ascii="Vladimir Script" w:hAnsi="Vladimir Script"/>
-          <w:sz w:val="32"/>
-          <w:szCs w:val="32"/>
-          <w:u w:val="single"/>
-        </w:rPr>
-        <w:tab/>
-      </w:r>
     </w:p>
     <w:p>
       <w:pPr>
@@ -985,7 +990,6 @@
         </w:rPr>
         <w:tab/>
       </w:r>
-      <w:proofErr w:type="gramStart"/>
       <w:r>
         <w:rPr>
           <w:rFonts w:ascii="Palatino Linotype" w:hAnsi="Palatino Linotype"/>
@@ -1001,16 +1005,7 @@
           <w:sz w:val="24"/>
           <w:szCs w:val="24"/>
         </w:rPr>
-        <w:t>judicial</w:t>
-      </w:r>
-      <w:proofErr w:type="gramEnd"/>
-      <w:r>
-        <w:rPr>
-          <w:rFonts w:ascii="Palatino Linotype" w:hAnsi="Palatino Linotype"/>
-          <w:sz w:val="24"/>
-          <w:szCs w:val="24"/>
-        </w:rPr>
-        <w:t>_officer.first_name</w:t>
+        <w:t>judicial_officer.first_name</w:t>
       </w:r>
       <w:proofErr w:type="spellEnd"/>
       <w:r>
@@ -1119,39 +1114,7 @@
         <w:sz w:val="16"/>
         <w:szCs w:val="16"/>
       </w:rPr>
-      <w:t>Copies served by Dep. Clerk ___________________________</w:t>
-    </w:r>
-    <w:r>
-      <w:rPr>
-        <w:rFonts w:ascii="Palatino Linotype" w:hAnsi="Palatino Linotype"/>
-        <w:sz w:val="16"/>
-        <w:szCs w:val="16"/>
-      </w:rPr>
-      <w:t>____</w:t>
-    </w:r>
-    <w:r>
-      <w:rPr>
-        <w:rFonts w:ascii="Palatino Linotype" w:hAnsi="Palatino Linotype"/>
-        <w:sz w:val="16"/>
-        <w:szCs w:val="16"/>
-      </w:rPr>
-      <w:t xml:space="preserve"> on the following date ____________________</w:t>
-    </w:r>
-    <w:r>
-      <w:rPr>
-        <w:rFonts w:ascii="Palatino Linotype" w:hAnsi="Palatino Linotype"/>
-        <w:sz w:val="16"/>
-        <w:szCs w:val="16"/>
-      </w:rPr>
-      <w:t>____</w:t>
-    </w:r>
-    <w:r>
-      <w:rPr>
-        <w:rFonts w:ascii="Palatino Linotype" w:hAnsi="Palatino Linotype"/>
-        <w:sz w:val="16"/>
-        <w:szCs w:val="16"/>
-      </w:rPr>
-      <w:t xml:space="preserve"> to:</w:t>
+      <w:t>Copies served by Dep. Clerk _______________________________ on the following date ________________________ to:</w:t>
     </w:r>
   </w:p>
   <w:p>
@@ -1180,34 +1143,16 @@
         <w:sz w:val="16"/>
         <w:szCs w:val="16"/>
       </w:rPr>
-      <w:t xml:space="preserve">Prosecutor’s Office: PS    OM     EM; Defendant’s Attorney/Public Defender’s Office: PS     OM     EM; </w:t>
-    </w:r>
-    <w:proofErr w:type="gramStart"/>
+      <w:t xml:space="preserve">Prosecutor’s Office: PS    OM     EM; Defendant’s Attorney/Public Defender’s Office: PS     OM     EM; {{ </w:t>
+    </w:r>
+    <w:proofErr w:type="spellStart"/>
     <w:r>
       <w:rPr>
         <w:rFonts w:ascii="Palatino Linotype" w:hAnsi="Palatino Linotype"/>
         <w:sz w:val="16"/>
         <w:szCs w:val="16"/>
       </w:rPr>
-      <w:t xml:space="preserve">{{ </w:t>
-    </w:r>
-    <w:proofErr w:type="spellStart"/>
-    <w:r>
-      <w:rPr>
-        <w:rFonts w:ascii="Palatino Linotype" w:hAnsi="Palatino Linotype"/>
-        <w:sz w:val="16"/>
-        <w:szCs w:val="16"/>
-      </w:rPr>
-      <w:t>defendant</w:t>
-    </w:r>
-    <w:proofErr w:type="gramEnd"/>
-    <w:r>
-      <w:rPr>
-        <w:rFonts w:ascii="Palatino Linotype" w:hAnsi="Palatino Linotype"/>
-        <w:sz w:val="16"/>
-        <w:szCs w:val="16"/>
-      </w:rPr>
-      <w:t>.first_name</w:t>
+      <w:t>defendant.first_name</w:t>
     </w:r>
     <w:proofErr w:type="spellEnd"/>
     <w:r>
@@ -1359,28 +1304,14 @@
       <w:rPr>
         <w:rFonts w:ascii="Palatino Linotype" w:hAnsi="Palatino Linotype"/>
       </w:rPr>
-      <w:t xml:space="preserve"> </w:t>
-    </w:r>
-    <w:proofErr w:type="gramStart"/>
-    <w:r>
-      <w:rPr>
-        <w:rFonts w:ascii="Palatino Linotype" w:hAnsi="Palatino Linotype"/>
-      </w:rPr>
-      <w:t xml:space="preserve">{{ </w:t>
+      <w:t xml:space="preserve"> {{ </w:t>
     </w:r>
     <w:proofErr w:type="spellStart"/>
     <w:r>
       <w:rPr>
         <w:rFonts w:ascii="Palatino Linotype" w:hAnsi="Palatino Linotype"/>
       </w:rPr>
-      <w:t>case</w:t>
-    </w:r>
-    <w:proofErr w:type="gramEnd"/>
-    <w:r>
-      <w:rPr>
-        <w:rFonts w:ascii="Palatino Linotype" w:hAnsi="Palatino Linotype"/>
-      </w:rPr>
-      <w:t>_number</w:t>
+      <w:t>case_number</w:t>
     </w:r>
     <w:proofErr w:type="spellEnd"/>
     <w:r>

</xml_diff>

<commit_message>
Updated General Hearing Notice for seal record.
</commit_message>
<xml_diff>
--- a/resources/Templates/General_Notice_Of_Hearing_Template.docx
+++ b/resources/Templates/General_Notice_Of_Hearing_Template.docx
@@ -138,7 +138,16 @@
           <w:sz w:val="24"/>
           <w:szCs w:val="24"/>
         </w:rPr>
-        <w:t xml:space="preserve">Case No. {{ </w:t>
+        <w:t xml:space="preserve">Case No. </w:t>
+      </w:r>
+      <w:proofErr w:type="gramStart"/>
+      <w:r>
+        <w:rPr>
+          <w:rFonts w:ascii="Palatino Linotype" w:hAnsi="Palatino Linotype"/>
+          <w:sz w:val="24"/>
+          <w:szCs w:val="24"/>
+        </w:rPr>
+        <w:t xml:space="preserve">{{ </w:t>
       </w:r>
       <w:proofErr w:type="spellStart"/>
       <w:r>
@@ -147,7 +156,16 @@
           <w:sz w:val="24"/>
           <w:szCs w:val="24"/>
         </w:rPr>
-        <w:t>case_number</w:t>
+        <w:t>case</w:t>
+      </w:r>
+      <w:proofErr w:type="gramEnd"/>
+      <w:r>
+        <w:rPr>
+          <w:rFonts w:ascii="Palatino Linotype" w:hAnsi="Palatino Linotype"/>
+          <w:sz w:val="24"/>
+          <w:szCs w:val="24"/>
+        </w:rPr>
+        <w:t>_number</w:t>
       </w:r>
       <w:proofErr w:type="spellEnd"/>
       <w:r>
@@ -207,6 +225,7 @@
           <w:szCs w:val="24"/>
         </w:rPr>
       </w:pPr>
+      <w:proofErr w:type="gramStart"/>
       <w:r>
         <w:rPr>
           <w:rFonts w:ascii="Palatino Linotype" w:hAnsi="Palatino Linotype"/>
@@ -222,7 +241,16 @@
           <w:sz w:val="24"/>
           <w:szCs w:val="24"/>
         </w:rPr>
-        <w:t>defendant.first_name</w:t>
+        <w:t>defendant</w:t>
+      </w:r>
+      <w:proofErr w:type="gramEnd"/>
+      <w:r>
+        <w:rPr>
+          <w:rFonts w:ascii="Palatino Linotype" w:hAnsi="Palatino Linotype"/>
+          <w:sz w:val="24"/>
+          <w:szCs w:val="24"/>
+        </w:rPr>
+        <w:t>.first_name</w:t>
       </w:r>
       <w:proofErr w:type="spellEnd"/>
       <w:r>
@@ -352,6 +380,7 @@
         </w:rPr>
         <w:tab/>
       </w:r>
+      <w:proofErr w:type="gramStart"/>
       <w:r>
         <w:rPr>
           <w:rFonts w:ascii="Palatino Linotype" w:hAnsi="Palatino Linotype"/>
@@ -371,7 +400,18 @@
           <w:sz w:val="24"/>
           <w:szCs w:val="24"/>
         </w:rPr>
-        <w:t>assigned_judge</w:t>
+        <w:t>assigned</w:t>
+      </w:r>
+      <w:proofErr w:type="gramEnd"/>
+      <w:r>
+        <w:rPr>
+          <w:rFonts w:ascii="Palatino Linotype" w:hAnsi="Palatino Linotype"/>
+          <w:b/>
+          <w:bCs/>
+          <w:sz w:val="24"/>
+          <w:szCs w:val="24"/>
+        </w:rPr>
+        <w:t>_judge</w:t>
       </w:r>
       <w:proofErr w:type="spellEnd"/>
       <w:r>
@@ -551,7 +591,83 @@
           <w:sz w:val="24"/>
           <w:szCs w:val="24"/>
         </w:rPr>
-        <w:t xml:space="preserve"> == ‘Oral Hearing’ %}an {% else %}</w:t>
+        <w:t xml:space="preserve"> == ‘Oral Hearing’ %}an </w:t>
+      </w:r>
+      <w:r>
+        <w:rPr>
+          <w:rFonts w:ascii="Palatino Linotype" w:hAnsi="Palatino Linotype"/>
+          <w:sz w:val="24"/>
+          <w:szCs w:val="24"/>
+        </w:rPr>
+        <w:t xml:space="preserve">{% </w:t>
+      </w:r>
+      <w:proofErr w:type="spellStart"/>
+      <w:r>
+        <w:rPr>
+          <w:rFonts w:ascii="Palatino Linotype" w:hAnsi="Palatino Linotype"/>
+          <w:sz w:val="24"/>
+          <w:szCs w:val="24"/>
+        </w:rPr>
+        <w:t>el</w:t>
+      </w:r>
+      <w:r>
+        <w:rPr>
+          <w:rFonts w:ascii="Palatino Linotype" w:hAnsi="Palatino Linotype"/>
+          <w:sz w:val="24"/>
+          <w:szCs w:val="24"/>
+        </w:rPr>
+        <w:t>if</w:t>
+      </w:r>
+      <w:proofErr w:type="spellEnd"/>
+      <w:r>
+        <w:rPr>
+          <w:rFonts w:ascii="Palatino Linotype" w:hAnsi="Palatino Linotype"/>
+          <w:sz w:val="24"/>
+          <w:szCs w:val="24"/>
+        </w:rPr>
+        <w:t xml:space="preserve"> </w:t>
+      </w:r>
+      <w:proofErr w:type="spellStart"/>
+      <w:r>
+        <w:rPr>
+          <w:rFonts w:ascii="Palatino Linotype" w:hAnsi="Palatino Linotype"/>
+          <w:sz w:val="24"/>
+          <w:szCs w:val="24"/>
+        </w:rPr>
+        <w:t>hearing_type</w:t>
+      </w:r>
+      <w:proofErr w:type="spellEnd"/>
+      <w:r>
+        <w:rPr>
+          <w:rFonts w:ascii="Palatino Linotype" w:hAnsi="Palatino Linotype"/>
+          <w:sz w:val="24"/>
+          <w:szCs w:val="24"/>
+        </w:rPr>
+        <w:t xml:space="preserve"> == ‘</w:t>
+      </w:r>
+      <w:r>
+        <w:rPr>
+          <w:rFonts w:ascii="Palatino Linotype" w:hAnsi="Palatino Linotype"/>
+          <w:sz w:val="24"/>
+          <w:szCs w:val="24"/>
+        </w:rPr>
+        <w:t xml:space="preserve">Seal Record’ </w:t>
+      </w:r>
+      <w:r>
+        <w:rPr>
+          <w:rFonts w:ascii="Palatino Linotype" w:hAnsi="Palatino Linotype"/>
+          <w:sz w:val="24"/>
+          <w:szCs w:val="24"/>
+        </w:rPr>
+        <w:t xml:space="preserve">%}an </w:t>
+      </w:r>
+      <w:r>
+        <w:rPr>
+          <w:rFonts w:ascii="Palatino Linotype" w:hAnsi="Palatino Linotype"/>
+          <w:sz w:val="24"/>
+          <w:szCs w:val="24"/>
+        </w:rPr>
+        <w:t>{% else %}</w:t>
       </w:r>
       <w:r>
         <w:rPr>
@@ -572,11 +688,55 @@
       <w:r>
         <w:rPr>
           <w:rFonts w:ascii="Palatino Linotype" w:hAnsi="Palatino Linotype"/>
+          <w:sz w:val="24"/>
+          <w:szCs w:val="24"/>
+        </w:rPr>
+        <w:t xml:space="preserve">{% if </w:t>
+      </w:r>
+      <w:proofErr w:type="spellStart"/>
+      <w:r>
+        <w:rPr>
+          <w:rFonts w:ascii="Palatino Linotype" w:hAnsi="Palatino Linotype"/>
+          <w:sz w:val="24"/>
+          <w:szCs w:val="24"/>
+        </w:rPr>
+        <w:t>hearing_type</w:t>
+      </w:r>
+      <w:proofErr w:type="spellEnd"/>
+      <w:r>
+        <w:rPr>
+          <w:rFonts w:ascii="Palatino Linotype" w:hAnsi="Palatino Linotype"/>
+          <w:sz w:val="24"/>
+          <w:szCs w:val="24"/>
+        </w:rPr>
+        <w:t xml:space="preserve"> == ‘Seal Record’ %}</w:t>
+      </w:r>
+      <w:r>
+        <w:rPr>
+          <w:rFonts w:ascii="Palatino Linotype" w:hAnsi="Palatino Linotype"/>
           <w:b/>
           <w:bCs/>
           <w:sz w:val="24"/>
           <w:szCs w:val="24"/>
         </w:rPr>
+        <w:t>Oral Hearing to Seal the Record</w:t>
+      </w:r>
+      <w:r>
+        <w:rPr>
+          <w:rFonts w:ascii="Palatino Linotype" w:hAnsi="Palatino Linotype"/>
+          <w:sz w:val="24"/>
+          <w:szCs w:val="24"/>
+        </w:rPr>
+        <w:t>{% else %}</w:t>
+      </w:r>
+      <w:r>
+        <w:rPr>
+          <w:rFonts w:ascii="Palatino Linotype" w:hAnsi="Palatino Linotype"/>
+          <w:b/>
+          <w:bCs/>
+          <w:sz w:val="24"/>
+          <w:szCs w:val="24"/>
+        </w:rPr>
         <w:t xml:space="preserve">{{ </w:t>
       </w:r>
       <w:proofErr w:type="spellStart"/>
@@ -607,7 +767,15 @@
           <w:sz w:val="24"/>
           <w:szCs w:val="24"/>
         </w:rPr>
-        <w:t xml:space="preserve"> at </w:t>
+        <w:t xml:space="preserve">{% endif %} </w:t>
+      </w:r>
+      <w:r>
+        <w:rPr>
+          <w:rFonts w:ascii="Palatino Linotype" w:hAnsi="Palatino Linotype"/>
+          <w:sz w:val="24"/>
+          <w:szCs w:val="24"/>
+        </w:rPr>
+        <w:t xml:space="preserve">at </w:t>
       </w:r>
       <w:r>
         <w:rPr>
@@ -745,7 +913,25 @@
           <w:sz w:val="24"/>
           <w:szCs w:val="24"/>
         </w:rPr>
-        <w:t xml:space="preserve"> == ‘Motion to Suppress Hearing’ %}All previously scheduling hearings in this case are vacated. {% endif %}</w:t>
+        <w:t xml:space="preserve"> == ‘Motion to Suppress Hearing’ </w:t>
+      </w:r>
+      <w:proofErr w:type="gramStart"/>
+      <w:r>
+        <w:rPr>
+          <w:rFonts w:ascii="Palatino Linotype" w:hAnsi="Palatino Linotype"/>
+          <w:sz w:val="24"/>
+          <w:szCs w:val="24"/>
+        </w:rPr>
+        <w:t>%}All</w:t>
+      </w:r>
+      <w:proofErr w:type="gramEnd"/>
+      <w:r>
+        <w:rPr>
+          <w:rFonts w:ascii="Palatino Linotype" w:hAnsi="Palatino Linotype"/>
+          <w:sz w:val="24"/>
+          <w:szCs w:val="24"/>
+        </w:rPr>
+        <w:t xml:space="preserve"> previously scheduling hearings in this case are vacated. {% endif %}</w:t>
       </w:r>
     </w:p>
     <w:p>
@@ -842,6 +1028,7 @@
         </w:rPr>
         <w:tab/>
       </w:r>
+      <w:proofErr w:type="gramStart"/>
       <w:r>
         <w:rPr>
           <w:rFonts w:ascii="Vladimir Script" w:hAnsi="Vladimir Script"/>
@@ -859,9 +1046,9 @@
           <w:szCs w:val="32"/>
           <w:u w:val="single"/>
         </w:rPr>
-        <w:t>judicial_officer.first_name</w:t>
-      </w:r>
-      <w:proofErr w:type="spellEnd"/>
+        <w:t>judicial</w:t>
+      </w:r>
+      <w:proofErr w:type="gramEnd"/>
       <w:r>
         <w:rPr>
           <w:rFonts w:ascii="Vladimir Script" w:hAnsi="Vladimir Script"/>
@@ -869,9 +1056,9 @@
           <w:szCs w:val="32"/>
           <w:u w:val="single"/>
         </w:rPr>
-        <w:t xml:space="preserve"> }} {{ </w:t>
-      </w:r>
-      <w:proofErr w:type="spellStart"/>
+        <w:t>_officer.first_name</w:t>
+      </w:r>
+      <w:proofErr w:type="spellEnd"/>
       <w:r>
         <w:rPr>
           <w:rFonts w:ascii="Vladimir Script" w:hAnsi="Vladimir Script"/>
@@ -879,9 +1066,9 @@
           <w:szCs w:val="32"/>
           <w:u w:val="single"/>
         </w:rPr>
-        <w:t>judicial_officer.last_name</w:t>
-      </w:r>
-      <w:proofErr w:type="spellEnd"/>
+        <w:t xml:space="preserve"> }} {{ </w:t>
+      </w:r>
+      <w:proofErr w:type="spellStart"/>
       <w:r>
         <w:rPr>
           <w:rFonts w:ascii="Vladimir Script" w:hAnsi="Vladimir Script"/>
@@ -889,8 +1076,9 @@
           <w:szCs w:val="32"/>
           <w:u w:val="single"/>
         </w:rPr>
-        <w:t xml:space="preserve"> }}</w:t>
-      </w:r>
+        <w:t>judicial_officer.last_name</w:t>
+      </w:r>
+      <w:proofErr w:type="spellEnd"/>
       <w:r>
         <w:rPr>
           <w:rFonts w:ascii="Vladimir Script" w:hAnsi="Vladimir Script"/>
@@ -898,7 +1086,7 @@
           <w:szCs w:val="32"/>
           <w:u w:val="single"/>
         </w:rPr>
-        <w:t xml:space="preserve"> </w:t>
+        <w:t xml:space="preserve"> }}</w:t>
       </w:r>
       <w:r>
         <w:rPr>
@@ -907,7 +1095,7 @@
           <w:szCs w:val="32"/>
           <w:u w:val="single"/>
         </w:rPr>
-        <w:tab/>
+        <w:t xml:space="preserve"> </w:t>
       </w:r>
       <w:r>
         <w:rPr>
@@ -945,6 +1133,15 @@
         </w:rPr>
         <w:tab/>
       </w:r>
+      <w:r>
+        <w:rPr>
+          <w:rFonts w:ascii="Vladimir Script" w:hAnsi="Vladimir Script"/>
+          <w:sz w:val="32"/>
+          <w:szCs w:val="32"/>
+          <w:u w:val="single"/>
+        </w:rPr>
+        <w:tab/>
+      </w:r>
     </w:p>
     <w:p>
       <w:pPr>
@@ -990,6 +1187,7 @@
         </w:rPr>
         <w:tab/>
       </w:r>
+      <w:proofErr w:type="gramStart"/>
       <w:r>
         <w:rPr>
           <w:rFonts w:ascii="Palatino Linotype" w:hAnsi="Palatino Linotype"/>
@@ -1005,7 +1203,16 @@
           <w:sz w:val="24"/>
           <w:szCs w:val="24"/>
         </w:rPr>
-        <w:t>judicial_officer.first_name</w:t>
+        <w:t>judicial</w:t>
+      </w:r>
+      <w:proofErr w:type="gramEnd"/>
+      <w:r>
+        <w:rPr>
+          <w:rFonts w:ascii="Palatino Linotype" w:hAnsi="Palatino Linotype"/>
+          <w:sz w:val="24"/>
+          <w:szCs w:val="24"/>
+        </w:rPr>
+        <w:t>_officer.first_name</w:t>
       </w:r>
       <w:proofErr w:type="spellEnd"/>
       <w:r>
@@ -1143,16 +1350,34 @@
         <w:sz w:val="16"/>
         <w:szCs w:val="16"/>
       </w:rPr>
-      <w:t xml:space="preserve">Prosecutor’s Office: PS    OM     EM; Defendant’s Attorney/Public Defender’s Office: PS     OM     EM; {{ </w:t>
-    </w:r>
-    <w:proofErr w:type="spellStart"/>
+      <w:t xml:space="preserve">Prosecutor’s Office: PS    OM     EM; Defendant’s Attorney/Public Defender’s Office: PS     OM     EM; </w:t>
+    </w:r>
+    <w:proofErr w:type="gramStart"/>
     <w:r>
       <w:rPr>
         <w:rFonts w:ascii="Palatino Linotype" w:hAnsi="Palatino Linotype"/>
         <w:sz w:val="16"/>
         <w:szCs w:val="16"/>
       </w:rPr>
-      <w:t>defendant.first_name</w:t>
+      <w:t xml:space="preserve">{{ </w:t>
+    </w:r>
+    <w:proofErr w:type="spellStart"/>
+    <w:r>
+      <w:rPr>
+        <w:rFonts w:ascii="Palatino Linotype" w:hAnsi="Palatino Linotype"/>
+        <w:sz w:val="16"/>
+        <w:szCs w:val="16"/>
+      </w:rPr>
+      <w:t>defendant</w:t>
+    </w:r>
+    <w:proofErr w:type="gramEnd"/>
+    <w:r>
+      <w:rPr>
+        <w:rFonts w:ascii="Palatino Linotype" w:hAnsi="Palatino Linotype"/>
+        <w:sz w:val="16"/>
+        <w:szCs w:val="16"/>
+      </w:rPr>
+      <w:t>.first_name</w:t>
     </w:r>
     <w:proofErr w:type="spellEnd"/>
     <w:r>
@@ -1304,14 +1529,28 @@
       <w:rPr>
         <w:rFonts w:ascii="Palatino Linotype" w:hAnsi="Palatino Linotype"/>
       </w:rPr>
-      <w:t xml:space="preserve"> {{ </w:t>
+      <w:t xml:space="preserve"> </w:t>
+    </w:r>
+    <w:proofErr w:type="gramStart"/>
+    <w:r>
+      <w:rPr>
+        <w:rFonts w:ascii="Palatino Linotype" w:hAnsi="Palatino Linotype"/>
+      </w:rPr>
+      <w:t xml:space="preserve">{{ </w:t>
     </w:r>
     <w:proofErr w:type="spellStart"/>
     <w:r>
       <w:rPr>
         <w:rFonts w:ascii="Palatino Linotype" w:hAnsi="Palatino Linotype"/>
       </w:rPr>
-      <w:t>case_number</w:t>
+      <w:t>case</w:t>
+    </w:r>
+    <w:proofErr w:type="gramEnd"/>
+    <w:r>
+      <w:rPr>
+        <w:rFonts w:ascii="Palatino Linotype" w:hAnsi="Palatino Linotype"/>
+      </w:rPr>
+      <w:t>_number</w:t>
     </w:r>
     <w:proofErr w:type="spellEnd"/>
     <w:r>

</xml_diff>

<commit_message>
Interpreter working for General Notice need to add to other dialogs.
</commit_message>
<xml_diff>
--- a/resources/Templates/General_Notice_Of_Hearing_Template.docx
+++ b/resources/Templates/General_Notice_Of_Hearing_Template.docx
@@ -138,25 +138,7 @@
           <w:sz w:val="24"/>
           <w:szCs w:val="24"/>
         </w:rPr>
-        <w:t xml:space="preserve">Case No. </w:t>
-      </w:r>
-      <w:proofErr w:type="gramStart"/>
-      <w:r>
-        <w:rPr>
-          <w:rFonts w:ascii="Palatino Linotype" w:hAnsi="Palatino Linotype"/>
-          <w:sz w:val="24"/>
-          <w:szCs w:val="24"/>
-        </w:rPr>
-        <w:t>{{ case</w:t>
-      </w:r>
-      <w:proofErr w:type="gramEnd"/>
-      <w:r>
-        <w:rPr>
-          <w:rFonts w:ascii="Palatino Linotype" w:hAnsi="Palatino Linotype"/>
-          <w:sz w:val="24"/>
-          <w:szCs w:val="24"/>
-        </w:rPr>
-        <w:t>_number }}</w:t>
+        <w:t>Case No. {{ case_number }}</w:t>
       </w:r>
     </w:p>
     <w:p>
@@ -207,23 +189,13 @@
           <w:szCs w:val="24"/>
         </w:rPr>
       </w:pPr>
-      <w:proofErr w:type="gramStart"/>
-      <w:r>
-        <w:rPr>
-          <w:rFonts w:ascii="Palatino Linotype" w:hAnsi="Palatino Linotype"/>
-          <w:sz w:val="24"/>
-          <w:szCs w:val="24"/>
-        </w:rPr>
-        <w:t>{{ defendant</w:t>
-      </w:r>
-      <w:proofErr w:type="gramEnd"/>
-      <w:r>
-        <w:rPr>
-          <w:rFonts w:ascii="Palatino Linotype" w:hAnsi="Palatino Linotype"/>
-          <w:sz w:val="24"/>
-          <w:szCs w:val="24"/>
-        </w:rPr>
-        <w:t>.first_name }} {{ defendant.last_name }},</w:t>
+      <w:r>
+        <w:rPr>
+          <w:rFonts w:ascii="Palatino Linotype" w:hAnsi="Palatino Linotype"/>
+          <w:sz w:val="24"/>
+          <w:szCs w:val="24"/>
+        </w:rPr>
+        <w:t>{{ defendant.first_name }} {{ defendant.last_name }},</w:t>
       </w:r>
     </w:p>
     <w:p>
@@ -326,27 +298,15 @@
         </w:rPr>
         <w:tab/>
       </w:r>
-      <w:proofErr w:type="gramStart"/>
-      <w:r>
-        <w:rPr>
-          <w:rFonts w:ascii="Palatino Linotype" w:hAnsi="Palatino Linotype"/>
-          <w:b/>
-          <w:bCs/>
-          <w:sz w:val="24"/>
-          <w:szCs w:val="24"/>
-        </w:rPr>
-        <w:t>{{ assigned</w:t>
-      </w:r>
-      <w:proofErr w:type="gramEnd"/>
-      <w:r>
-        <w:rPr>
-          <w:rFonts w:ascii="Palatino Linotype" w:hAnsi="Palatino Linotype"/>
-          <w:b/>
-          <w:bCs/>
-          <w:sz w:val="24"/>
-          <w:szCs w:val="24"/>
-        </w:rPr>
-        <w:t>_judge }}</w:t>
+      <w:r>
+        <w:rPr>
+          <w:rFonts w:ascii="Palatino Linotype" w:hAnsi="Palatino Linotype"/>
+          <w:b/>
+          <w:bCs/>
+          <w:sz w:val="24"/>
+          <w:szCs w:val="24"/>
+        </w:rPr>
+        <w:t>{{ assigned_judge }}</w:t>
       </w:r>
     </w:p>
     <w:p>
@@ -763,16 +723,7 @@
           <w:sz w:val="24"/>
           <w:szCs w:val="24"/>
         </w:rPr>
-        <w:t xml:space="preserve"> {% if </w:t>
-      </w:r>
-      <w:proofErr w:type="gramStart"/>
-      <w:r>
-        <w:rPr>
-          <w:rFonts w:ascii="Palatino Linotype" w:hAnsi="Palatino Linotype"/>
-          <w:sz w:val="24"/>
-          <w:szCs w:val="24"/>
-        </w:rPr>
-        <w:t>hearing</w:t>
+        <w:t xml:space="preserve"> {% if hearing</w:t>
       </w:r>
       <w:r>
         <w:rPr>
@@ -788,16 +739,7 @@
           <w:sz w:val="24"/>
           <w:szCs w:val="24"/>
         </w:rPr>
-        <w:t>type</w:t>
-      </w:r>
-      <w:proofErr w:type="gramEnd"/>
-      <w:r>
-        <w:rPr>
-          <w:rFonts w:ascii="Palatino Linotype" w:hAnsi="Palatino Linotype"/>
-          <w:sz w:val="24"/>
-          <w:szCs w:val="24"/>
-        </w:rPr>
-        <w:t xml:space="preserve"> == ‘Motion to Suppress Hearing’ %}All previously schedul</w:t>
+        <w:t>type == ‘Motion to Suppress Hearing’ %}All previously schedul</w:t>
       </w:r>
       <w:r>
         <w:rPr>
@@ -910,7 +852,6 @@
         </w:rPr>
         <w:tab/>
       </w:r>
-      <w:proofErr w:type="gramStart"/>
       <w:r>
         <w:rPr>
           <w:rFonts w:ascii="Vladimir Script" w:hAnsi="Vladimir Script"/>
@@ -918,9 +859,8 @@
           <w:szCs w:val="32"/>
           <w:u w:val="single"/>
         </w:rPr>
-        <w:t>{{ judicial</w:t>
-      </w:r>
-      <w:proofErr w:type="gramEnd"/>
+        <w:t>{{ judicial_officer.first_name }} {{ judicial_officer.last_name }}</w:t>
+      </w:r>
       <w:r>
         <w:rPr>
           <w:rFonts w:ascii="Vladimir Script" w:hAnsi="Vladimir Script"/>
@@ -928,7 +868,7 @@
           <w:szCs w:val="32"/>
           <w:u w:val="single"/>
         </w:rPr>
-        <w:t>_officer.first_name }} {{ judicial_officer.last_name }}</w:t>
+        <w:t xml:space="preserve"> </w:t>
       </w:r>
       <w:r>
         <w:rPr>
@@ -937,7 +877,7 @@
           <w:szCs w:val="32"/>
           <w:u w:val="single"/>
         </w:rPr>
-        <w:t xml:space="preserve"> </w:t>
+        <w:tab/>
       </w:r>
       <w:r>
         <w:rPr>
@@ -975,15 +915,6 @@
         </w:rPr>
         <w:tab/>
       </w:r>
-      <w:r>
-        <w:rPr>
-          <w:rFonts w:ascii="Vladimir Script" w:hAnsi="Vladimir Script"/>
-          <w:sz w:val="32"/>
-          <w:szCs w:val="32"/>
-          <w:u w:val="single"/>
-        </w:rPr>
-        <w:tab/>
-      </w:r>
     </w:p>
     <w:p>
       <w:pPr>
@@ -1029,23 +960,57 @@
         </w:rPr>
         <w:tab/>
       </w:r>
-      <w:proofErr w:type="gramStart"/>
-      <w:r>
-        <w:rPr>
-          <w:rFonts w:ascii="Palatino Linotype" w:hAnsi="Palatino Linotype"/>
-          <w:sz w:val="24"/>
-          <w:szCs w:val="24"/>
-        </w:rPr>
-        <w:t>{{ judicial</w:t>
-      </w:r>
-      <w:proofErr w:type="gramEnd"/>
-      <w:r>
-        <w:rPr>
-          <w:rFonts w:ascii="Palatino Linotype" w:hAnsi="Palatino Linotype"/>
-          <w:sz w:val="24"/>
-          <w:szCs w:val="24"/>
-        </w:rPr>
-        <w:t>_officer.first_name }} {{ judicial_officer.last_name }}, {{ judicial_officer.officer_type }}</w:t>
+      <w:r>
+        <w:rPr>
+          <w:rFonts w:ascii="Palatino Linotype" w:hAnsi="Palatino Linotype"/>
+          <w:sz w:val="24"/>
+          <w:szCs w:val="24"/>
+        </w:rPr>
+        <w:t>{{ judicial_officer.first_name }} {{ judicial_officer.last_name }}, {{ judicial_officer.officer_type }}</w:t>
+      </w:r>
+    </w:p>
+    <w:p>
+      <w:pPr>
+        <w:rPr>
+          <w:rFonts w:ascii="Palatino Linotype" w:hAnsi="Palatino Linotype"/>
+          <w:sz w:val="24"/>
+          <w:szCs w:val="24"/>
+        </w:rPr>
+      </w:pPr>
+    </w:p>
+    <w:p>
+      <w:pPr>
+        <w:rPr>
+          <w:rFonts w:ascii="Palatino Linotype" w:hAnsi="Palatino Linotype"/>
+          <w:sz w:val="24"/>
+          <w:szCs w:val="24"/>
+        </w:rPr>
+      </w:pPr>
+      <w:r>
+        <w:rPr>
+          <w:rFonts w:ascii="Palatino Linotype" w:hAnsi="Palatino Linotype"/>
+          <w:sz w:val="24"/>
+          <w:szCs w:val="24"/>
+        </w:rPr>
+        <w:t>{% if interpreter_required is true %}</w:t>
+      </w:r>
+      <w:r>
+        <w:rPr>
+          <w:rFonts w:ascii="Palatino Linotype" w:hAnsi="Palatino Linotype"/>
+          <w:b/>
+          <w:bCs/>
+          <w:sz w:val="24"/>
+          <w:szCs w:val="24"/>
+        </w:rPr>
+        <w:t xml:space="preserve">Interpreter Required: </w:t>
+      </w:r>
+      <w:r>
+        <w:rPr>
+          <w:rFonts w:ascii="Palatino Linotype" w:hAnsi="Palatino Linotype"/>
+          <w:sz w:val="24"/>
+          <w:szCs w:val="24"/>
+        </w:rPr>
+        <w:t>{{ interpreter_language }}{% endif%}</w:t>
       </w:r>
     </w:p>
     <w:sectPr>
@@ -1162,25 +1127,7 @@
         <w:sz w:val="16"/>
         <w:szCs w:val="16"/>
       </w:rPr>
-      <w:t xml:space="preserve">Prosecutor’s Office: PS    OM     EM; Defendant’s Attorney/Public Defender’s Office: PS     OM     EM; </w:t>
-    </w:r>
-    <w:proofErr w:type="gramStart"/>
-    <w:r>
-      <w:rPr>
-        <w:rFonts w:ascii="Palatino Linotype" w:hAnsi="Palatino Linotype"/>
-        <w:sz w:val="16"/>
-        <w:szCs w:val="16"/>
-      </w:rPr>
-      <w:t>{{ defendant</w:t>
-    </w:r>
-    <w:proofErr w:type="gramEnd"/>
-    <w:r>
-      <w:rPr>
-        <w:rFonts w:ascii="Palatino Linotype" w:hAnsi="Palatino Linotype"/>
-        <w:sz w:val="16"/>
-        <w:szCs w:val="16"/>
-      </w:rPr>
-      <w:t>.first_name }} {{ defendant.last_name}}: PS     OM     EM; Community Control: PS    EM; County Jail: PS   EM;</w:t>
+      <w:t>Prosecutor’s Office: PS    OM     EM; Defendant’s Attorney/Public Defender’s Office: PS     OM     EM; {{ defendant.first_name }} {{ defendant.last_name}}: PS     OM     EM; Community Control: PS    EM; County Jail: PS   EM;</w:t>
     </w:r>
     <w:r>
       <w:rPr>
@@ -1313,21 +1260,7 @@
       <w:rPr>
         <w:rFonts w:ascii="Palatino Linotype" w:hAnsi="Palatino Linotype"/>
       </w:rPr>
-      <w:t xml:space="preserve"> </w:t>
-    </w:r>
-    <w:proofErr w:type="gramStart"/>
-    <w:r>
-      <w:rPr>
-        <w:rFonts w:ascii="Palatino Linotype" w:hAnsi="Palatino Linotype"/>
-      </w:rPr>
-      <w:t>{{ case</w:t>
-    </w:r>
-    <w:proofErr w:type="gramEnd"/>
-    <w:r>
-      <w:rPr>
-        <w:rFonts w:ascii="Palatino Linotype" w:hAnsi="Palatino Linotype"/>
-      </w:rPr>
-      <w:t xml:space="preserve">_number </w:t>
+      <w:t xml:space="preserve"> {{ case_number </w:t>
     </w:r>
     <w:r>
       <w:rPr>

</xml_diff>

<commit_message>
Finished updates to General Notice of Hearing dialog and template.
</commit_message>
<xml_diff>
--- a/resources/Templates/General_Notice_Of_Hearing_Template.docx
+++ b/resources/Templates/General_Notice_Of_Hearing_Template.docx
@@ -576,6 +576,7 @@
         <w:t xml:space="preserve">{% if </w:t>
       </w:r>
       <w:proofErr w:type="spellStart"/>
+      <w:proofErr w:type="gramStart"/>
       <w:r>
         <w:rPr>
           <w:rFonts w:ascii="Palatino Linotype" w:hAnsi="Palatino Linotype"/>
@@ -601,217 +602,98 @@
         <w:t>type</w:t>
       </w:r>
       <w:proofErr w:type="spellEnd"/>
-      <w:r>
-        <w:rPr>
-          <w:rFonts w:ascii="Palatino Linotype" w:hAnsi="Palatino Linotype"/>
-          <w:sz w:val="24"/>
-          <w:szCs w:val="24"/>
-        </w:rPr>
-        <w:t xml:space="preserve"> == ‘Oral Hearing’ %}an </w:t>
-      </w:r>
-      <w:r>
-        <w:rPr>
-          <w:rFonts w:ascii="Palatino Linotype" w:hAnsi="Palatino Linotype"/>
-          <w:sz w:val="24"/>
-          <w:szCs w:val="24"/>
-        </w:rPr>
-        <w:t xml:space="preserve">{% </w:t>
+      <w:proofErr w:type="gramEnd"/>
+      <w:r>
+        <w:rPr>
+          <w:rFonts w:ascii="Palatino Linotype" w:hAnsi="Palatino Linotype"/>
+          <w:sz w:val="24"/>
+          <w:szCs w:val="24"/>
+        </w:rPr>
+        <w:t xml:space="preserve">[0:4] == ‘Oral’ </w:t>
+      </w:r>
+      <w:r>
+        <w:rPr>
+          <w:rFonts w:ascii="Palatino Linotype" w:hAnsi="Palatino Linotype"/>
+          <w:sz w:val="24"/>
+          <w:szCs w:val="24"/>
+        </w:rPr>
+        <w:t>%}an {% else %}</w:t>
+      </w:r>
+      <w:r>
+        <w:rPr>
+          <w:rFonts w:ascii="Palatino Linotype" w:hAnsi="Palatino Linotype"/>
+          <w:sz w:val="24"/>
+          <w:szCs w:val="24"/>
+        </w:rPr>
+        <w:t>a</w:t>
+      </w:r>
+      <w:r>
+        <w:rPr>
+          <w:rFonts w:ascii="Palatino Linotype" w:hAnsi="Palatino Linotype"/>
+          <w:sz w:val="24"/>
+          <w:szCs w:val="24"/>
+        </w:rPr>
+        <w:t xml:space="preserve"> {% endif%}</w:t>
+      </w:r>
+      <w:r>
+        <w:rPr>
+          <w:rFonts w:ascii="Palatino Linotype" w:hAnsi="Palatino Linotype"/>
+          <w:b/>
+          <w:bCs/>
+          <w:sz w:val="24"/>
+          <w:szCs w:val="24"/>
+        </w:rPr>
+        <w:t xml:space="preserve">{{ </w:t>
       </w:r>
       <w:proofErr w:type="spellStart"/>
       <w:r>
         <w:rPr>
           <w:rFonts w:ascii="Palatino Linotype" w:hAnsi="Palatino Linotype"/>
-          <w:sz w:val="24"/>
-          <w:szCs w:val="24"/>
-        </w:rPr>
-        <w:t>elif</w:t>
+          <w:b/>
+          <w:bCs/>
+          <w:sz w:val="24"/>
+          <w:szCs w:val="24"/>
+        </w:rPr>
+        <w:t>hearing</w:t>
+      </w:r>
+      <w:r>
+        <w:rPr>
+          <w:rFonts w:ascii="Palatino Linotype" w:hAnsi="Palatino Linotype"/>
+          <w:b/>
+          <w:bCs/>
+          <w:sz w:val="24"/>
+          <w:szCs w:val="24"/>
+        </w:rPr>
+        <w:t>.</w:t>
+      </w:r>
+      <w:r>
+        <w:rPr>
+          <w:rFonts w:ascii="Palatino Linotype" w:hAnsi="Palatino Linotype"/>
+          <w:b/>
+          <w:bCs/>
+          <w:sz w:val="24"/>
+          <w:szCs w:val="24"/>
+        </w:rPr>
+        <w:t>type</w:t>
       </w:r>
       <w:proofErr w:type="spellEnd"/>
       <w:r>
         <w:rPr>
           <w:rFonts w:ascii="Palatino Linotype" w:hAnsi="Palatino Linotype"/>
+          <w:b/>
+          <w:bCs/>
+          <w:sz w:val="24"/>
+          <w:szCs w:val="24"/>
+        </w:rPr>
+        <w:t xml:space="preserve"> }}</w:t>
+      </w:r>
+      <w:r>
+        <w:rPr>
+          <w:rFonts w:ascii="Palatino Linotype" w:hAnsi="Palatino Linotype"/>
           <w:sz w:val="24"/>
           <w:szCs w:val="24"/>
         </w:rPr>
         <w:t xml:space="preserve"> </w:t>
-      </w:r>
-      <w:proofErr w:type="spellStart"/>
-      <w:r>
-        <w:rPr>
-          <w:rFonts w:ascii="Palatino Linotype" w:hAnsi="Palatino Linotype"/>
-          <w:sz w:val="24"/>
-          <w:szCs w:val="24"/>
-        </w:rPr>
-        <w:t>hearing</w:t>
-      </w:r>
-      <w:r>
-        <w:rPr>
-          <w:rFonts w:ascii="Palatino Linotype" w:hAnsi="Palatino Linotype"/>
-          <w:sz w:val="24"/>
-          <w:szCs w:val="24"/>
-        </w:rPr>
-        <w:t>.</w:t>
-      </w:r>
-      <w:r>
-        <w:rPr>
-          <w:rFonts w:ascii="Palatino Linotype" w:hAnsi="Palatino Linotype"/>
-          <w:sz w:val="24"/>
-          <w:szCs w:val="24"/>
-        </w:rPr>
-        <w:t>type</w:t>
-      </w:r>
-      <w:proofErr w:type="spellEnd"/>
-      <w:r>
-        <w:rPr>
-          <w:rFonts w:ascii="Palatino Linotype" w:hAnsi="Palatino Linotype"/>
-          <w:sz w:val="24"/>
-          <w:szCs w:val="24"/>
-        </w:rPr>
-        <w:t xml:space="preserve"> == ‘Seal Record’ %}an </w:t>
-      </w:r>
-      <w:r>
-        <w:rPr>
-          <w:rFonts w:ascii="Palatino Linotype" w:hAnsi="Palatino Linotype"/>
-          <w:sz w:val="24"/>
-          <w:szCs w:val="24"/>
-        </w:rPr>
-        <w:t>{% else %}</w:t>
-      </w:r>
-      <w:r>
-        <w:rPr>
-          <w:rFonts w:ascii="Palatino Linotype" w:hAnsi="Palatino Linotype"/>
-          <w:sz w:val="24"/>
-          <w:szCs w:val="24"/>
-        </w:rPr>
-        <w:t>a</w:t>
-      </w:r>
-      <w:r>
-        <w:rPr>
-          <w:rFonts w:ascii="Palatino Linotype" w:hAnsi="Palatino Linotype"/>
-          <w:sz w:val="24"/>
-          <w:szCs w:val="24"/>
-        </w:rPr>
-        <w:t xml:space="preserve"> {% endif%}</w:t>
-      </w:r>
-      <w:r>
-        <w:rPr>
-          <w:rFonts w:ascii="Palatino Linotype" w:hAnsi="Palatino Linotype"/>
-          <w:sz w:val="24"/>
-          <w:szCs w:val="24"/>
-        </w:rPr>
-        <w:t xml:space="preserve">{% if </w:t>
-      </w:r>
-      <w:proofErr w:type="spellStart"/>
-      <w:r>
-        <w:rPr>
-          <w:rFonts w:ascii="Palatino Linotype" w:hAnsi="Palatino Linotype"/>
-          <w:sz w:val="24"/>
-          <w:szCs w:val="24"/>
-        </w:rPr>
-        <w:t>hearing</w:t>
-      </w:r>
-      <w:r>
-        <w:rPr>
-          <w:rFonts w:ascii="Palatino Linotype" w:hAnsi="Palatino Linotype"/>
-          <w:sz w:val="24"/>
-          <w:szCs w:val="24"/>
-        </w:rPr>
-        <w:t>.</w:t>
-      </w:r>
-      <w:r>
-        <w:rPr>
-          <w:rFonts w:ascii="Palatino Linotype" w:hAnsi="Palatino Linotype"/>
-          <w:sz w:val="24"/>
-          <w:szCs w:val="24"/>
-        </w:rPr>
-        <w:t>type</w:t>
-      </w:r>
-      <w:proofErr w:type="spellEnd"/>
-      <w:r>
-        <w:rPr>
-          <w:rFonts w:ascii="Palatino Linotype" w:hAnsi="Palatino Linotype"/>
-          <w:sz w:val="24"/>
-          <w:szCs w:val="24"/>
-        </w:rPr>
-        <w:t xml:space="preserve"> == ‘Seal Record’ %}</w:t>
-      </w:r>
-      <w:r>
-        <w:rPr>
-          <w:rFonts w:ascii="Palatino Linotype" w:hAnsi="Palatino Linotype"/>
-          <w:b/>
-          <w:bCs/>
-          <w:sz w:val="24"/>
-          <w:szCs w:val="24"/>
-        </w:rPr>
-        <w:t>Oral Hearing to Seal the Record</w:t>
-      </w:r>
-      <w:r>
-        <w:rPr>
-          <w:rFonts w:ascii="Palatino Linotype" w:hAnsi="Palatino Linotype"/>
-          <w:sz w:val="24"/>
-          <w:szCs w:val="24"/>
-        </w:rPr>
-        <w:t>{% else %}</w:t>
-      </w:r>
-      <w:r>
-        <w:rPr>
-          <w:rFonts w:ascii="Palatino Linotype" w:hAnsi="Palatino Linotype"/>
-          <w:b/>
-          <w:bCs/>
-          <w:sz w:val="24"/>
-          <w:szCs w:val="24"/>
-        </w:rPr>
-        <w:t xml:space="preserve">{{ </w:t>
-      </w:r>
-      <w:proofErr w:type="spellStart"/>
-      <w:r>
-        <w:rPr>
-          <w:rFonts w:ascii="Palatino Linotype" w:hAnsi="Palatino Linotype"/>
-          <w:b/>
-          <w:bCs/>
-          <w:sz w:val="24"/>
-          <w:szCs w:val="24"/>
-        </w:rPr>
-        <w:t>hearing</w:t>
-      </w:r>
-      <w:r>
-        <w:rPr>
-          <w:rFonts w:ascii="Palatino Linotype" w:hAnsi="Palatino Linotype"/>
-          <w:b/>
-          <w:bCs/>
-          <w:sz w:val="24"/>
-          <w:szCs w:val="24"/>
-        </w:rPr>
-        <w:t>.</w:t>
-      </w:r>
-      <w:r>
-        <w:rPr>
-          <w:rFonts w:ascii="Palatino Linotype" w:hAnsi="Palatino Linotype"/>
-          <w:b/>
-          <w:bCs/>
-          <w:sz w:val="24"/>
-          <w:szCs w:val="24"/>
-        </w:rPr>
-        <w:t>type</w:t>
-      </w:r>
-      <w:proofErr w:type="spellEnd"/>
-      <w:r>
-        <w:rPr>
-          <w:rFonts w:ascii="Palatino Linotype" w:hAnsi="Palatino Linotype"/>
-          <w:b/>
-          <w:bCs/>
-          <w:sz w:val="24"/>
-          <w:szCs w:val="24"/>
-        </w:rPr>
-        <w:t xml:space="preserve"> }}</w:t>
-      </w:r>
-      <w:r>
-        <w:rPr>
-          <w:rFonts w:ascii="Palatino Linotype" w:hAnsi="Palatino Linotype"/>
-          <w:sz w:val="24"/>
-          <w:szCs w:val="24"/>
-        </w:rPr>
-        <w:t xml:space="preserve">{% endif %} </w:t>
       </w:r>
       <w:r>
         <w:rPr>
@@ -1031,7 +913,49 @@
           <w:sz w:val="24"/>
           <w:szCs w:val="24"/>
         </w:rPr>
-        <w:t xml:space="preserve"> == ‘Motion to Suppress Hearing’ %}All previously schedul</w:t>
+        <w:t xml:space="preserve"> </w:t>
+      </w:r>
+      <w:r>
+        <w:rPr>
+          <w:rFonts w:ascii="Palatino Linotype" w:hAnsi="Palatino Linotype"/>
+          <w:sz w:val="24"/>
+          <w:szCs w:val="24"/>
+        </w:rPr>
+        <w:t>in</w:t>
+      </w:r>
+      <w:r>
+        <w:rPr>
+          <w:rFonts w:ascii="Palatino Linotype" w:hAnsi="Palatino Linotype"/>
+          <w:sz w:val="24"/>
+          <w:szCs w:val="24"/>
+        </w:rPr>
+        <w:t xml:space="preserve"> </w:t>
+      </w:r>
+      <w:proofErr w:type="spellStart"/>
+      <w:r>
+        <w:rPr>
+          <w:rFonts w:ascii="Palatino Linotype" w:hAnsi="Palatino Linotype"/>
+          <w:sz w:val="24"/>
+          <w:szCs w:val="24"/>
+        </w:rPr>
+        <w:t>vacate_hearings_list</w:t>
+      </w:r>
+      <w:proofErr w:type="spellEnd"/>
+      <w:r>
+        <w:rPr>
+          <w:rFonts w:ascii="Palatino Linotype" w:hAnsi="Palatino Linotype"/>
+          <w:sz w:val="24"/>
+          <w:szCs w:val="24"/>
+        </w:rPr>
+        <w:t xml:space="preserve"> </w:t>
+      </w:r>
+      <w:r>
+        <w:rPr>
+          <w:rFonts w:ascii="Palatino Linotype" w:hAnsi="Palatino Linotype"/>
+          <w:sz w:val="24"/>
+          <w:szCs w:val="24"/>
+        </w:rPr>
+        <w:t>%}All previously schedul</w:t>
       </w:r>
       <w:r>
         <w:rPr>
@@ -1047,7 +971,23 @@
           <w:sz w:val="24"/>
           <w:szCs w:val="24"/>
         </w:rPr>
-        <w:t xml:space="preserve"> hearings in this case are vacated.{% endif %}</w:t>
+        <w:t xml:space="preserve"> hearings in this case are vacated.</w:t>
+      </w:r>
+      <w:r>
+        <w:rPr>
+          <w:rFonts w:ascii="Palatino Linotype" w:hAnsi="Palatino Linotype"/>
+          <w:sz w:val="24"/>
+          <w:szCs w:val="24"/>
+        </w:rPr>
+        <w:t>{%</w:t>
+      </w:r>
+      <w:r>
+        <w:rPr>
+          <w:rFonts w:ascii="Palatino Linotype" w:hAnsi="Palatino Linotype"/>
+          <w:sz w:val="24"/>
+          <w:szCs w:val="24"/>
+        </w:rPr>
+        <w:t xml:space="preserve"> endif %}</w:t>
       </w:r>
     </w:p>
     <w:p>
@@ -1740,7 +1680,7 @@
         <w:sz w:val="16"/>
         <w:szCs w:val="16"/>
       </w:rPr>
-      <w:t xml:space="preserve">; </w:t>
+      <w:t>; Surety (if applicable): OM</w:t>
     </w:r>
     <w:r>
       <w:rPr>
@@ -1748,48 +1688,8 @@
         <w:sz w:val="16"/>
         <w:szCs w:val="16"/>
       </w:rPr>
-      <w:t>Surety</w:t>
-    </w:r>
-    <w:r>
-      <w:rPr>
-        <w:rFonts w:ascii="Palatino Linotype" w:hAnsi="Palatino Linotype"/>
-        <w:sz w:val="16"/>
-        <w:szCs w:val="16"/>
-      </w:rPr>
-      <w:t xml:space="preserve"> (if applicable)</w:t>
-    </w:r>
-    <w:r>
-      <w:rPr>
-        <w:rFonts w:ascii="Palatino Linotype" w:hAnsi="Palatino Linotype"/>
-        <w:sz w:val="16"/>
-        <w:szCs w:val="16"/>
-      </w:rPr>
-      <w:t>: OM</w:t>
-    </w:r>
-    <w:r>
-      <w:rPr>
-        <w:rFonts w:ascii="Palatino Linotype" w:hAnsi="Palatino Linotype"/>
-        <w:sz w:val="16"/>
-        <w:szCs w:val="16"/>
-      </w:rPr>
       <w:tab/>
-      <w:t>PS; Surety Insurance Company</w:t>
-    </w:r>
-    <w:r>
-      <w:rPr>
-        <w:rFonts w:ascii="Palatino Linotype" w:hAnsi="Palatino Linotype"/>
-        <w:sz w:val="16"/>
-        <w:szCs w:val="16"/>
-      </w:rPr>
-      <w:t xml:space="preserve"> (if applicable) </w:t>
-    </w:r>
-    <w:r>
-      <w:rPr>
-        <w:rFonts w:ascii="Palatino Linotype" w:hAnsi="Palatino Linotype"/>
-        <w:sz w:val="16"/>
-        <w:szCs w:val="16"/>
-      </w:rPr>
-      <w:t>: OM</w:t>
+      <w:t>PS; Surety Insurance Company (if applicable) : OM</w:t>
     </w:r>
     <w:r>
       <w:rPr>

</xml_diff>